<commit_message>
Jeans Description Part 2
</commit_message>
<xml_diff>
--- a/FriasWebsite/Content/Jeans descriptiont.docx
+++ b/FriasWebsite/Content/Jeans descriptiont.docx
@@ -1142,13 +1142,12 @@
           <w:u w:val="single"/>
         </w:rPr>
       </w:pPr>
-      <w:bookmarkStart w:id="0" w:name="_GoBack"/>
       <w:r>
         <w:rPr>
           <w:noProof/>
         </w:rPr>
         <w:drawing>
-          <wp:anchor distT="0" distB="0" distL="114300" distR="114300" simplePos="0" relativeHeight="251660288" behindDoc="0" locked="0" layoutInCell="1" allowOverlap="1" wp14:anchorId="7EB9849C" wp14:editId="2E214EF5">
+          <wp:anchor distT="0" distB="0" distL="114300" distR="114300" simplePos="0" relativeHeight="251660288" behindDoc="0" locked="0" layoutInCell="1" allowOverlap="1" wp14:anchorId="33605091" wp14:editId="10FF8DBD">
             <wp:simplePos x="0" y="0"/>
             <wp:positionH relativeFrom="margin">
               <wp:align>left</wp:align>
@@ -1156,14 +1155,14 @@
             <wp:positionV relativeFrom="paragraph">
               <wp:posOffset>189865</wp:posOffset>
             </wp:positionV>
-            <wp:extent cx="2931795" cy="3312795"/>
-            <wp:effectExtent l="0" t="0" r="1905" b="1905"/>
+            <wp:extent cx="2272030" cy="2567305"/>
+            <wp:effectExtent l="0" t="0" r="0" b="4445"/>
             <wp:wrapThrough wrapText="bothSides">
               <wp:wrapPolygon edited="0">
                 <wp:start x="0" y="0"/>
-                <wp:lineTo x="0" y="21488"/>
-                <wp:lineTo x="21474" y="21488"/>
-                <wp:lineTo x="21474" y="0"/>
+                <wp:lineTo x="0" y="21477"/>
+                <wp:lineTo x="21371" y="21477"/>
+                <wp:lineTo x="21371" y="0"/>
                 <wp:lineTo x="0" y="0"/>
               </wp:wrapPolygon>
             </wp:wrapThrough>
@@ -1196,7 +1195,7 @@
                   <pic:spPr bwMode="auto">
                     <a:xfrm>
                       <a:off x="0" y="0"/>
-                      <a:ext cx="2955633" cy="3339642"/>
+                      <a:ext cx="2294866" cy="2593025"/>
                     </a:xfrm>
                     <a:prstGeom prst="rect">
                       <a:avLst/>
@@ -1218,7 +1217,6 @@
           </wp:anchor>
         </w:drawing>
       </w:r>
-      <w:bookmarkEnd w:id="0"/>
       <w:r>
         <w:rPr>
           <w:rFonts w:ascii="Times New Roman" w:hAnsi="Times New Roman" w:cs="Times New Roman"/>
@@ -1532,6 +1530,1277 @@
           <w:szCs w:val="20"/>
         </w:rPr>
         <w:t>.90</w:t>
+      </w:r>
+    </w:p>
+    <w:p>
+      <w:pPr>
+        <w:pStyle w:val="ListParagraph"/>
+        <w:ind w:left="2160"/>
+        <w:rPr>
+          <w:rFonts w:ascii="Times New Roman" w:hAnsi="Times New Roman" w:cs="Times New Roman"/>
+          <w:b/>
+          <w:sz w:val="32"/>
+          <w:u w:val="single"/>
+        </w:rPr>
+      </w:pPr>
+      <w:r>
+        <w:rPr>
+          <w:rFonts w:ascii="Times New Roman" w:hAnsi="Times New Roman" w:cs="Times New Roman"/>
+          <w:b/>
+          <w:noProof/>
+          <w:sz w:val="32"/>
+          <w:u w:val="single"/>
+        </w:rPr>
+        <w:drawing>
+          <wp:anchor distT="0" distB="0" distL="114300" distR="114300" simplePos="0" relativeHeight="251661312" behindDoc="0" locked="0" layoutInCell="1" allowOverlap="1" wp14:anchorId="2A5D016C" wp14:editId="4D0C5C55">
+            <wp:simplePos x="0" y="0"/>
+            <wp:positionH relativeFrom="column">
+              <wp:posOffset>165100</wp:posOffset>
+            </wp:positionH>
+            <wp:positionV relativeFrom="paragraph">
+              <wp:posOffset>220980</wp:posOffset>
+            </wp:positionV>
+            <wp:extent cx="2257425" cy="2550160"/>
+            <wp:effectExtent l="0" t="0" r="9525" b="2540"/>
+            <wp:wrapThrough wrapText="bothSides">
+              <wp:wrapPolygon edited="0">
+                <wp:start x="0" y="0"/>
+                <wp:lineTo x="0" y="21460"/>
+                <wp:lineTo x="21509" y="21460"/>
+                <wp:lineTo x="21509" y="0"/>
+                <wp:lineTo x="0" y="0"/>
+              </wp:wrapPolygon>
+            </wp:wrapThrough>
+            <wp:docPr id="7" name="Picture 7" descr="C:\Users\WaiSien\Desktop\group9friaswebsite\FriasWebsite\Images\Jeans Products\10.jpg"/>
+            <wp:cNvGraphicFramePr>
+              <a:graphicFrameLocks xmlns:a="http://schemas.openxmlformats.org/drawingml/2006/main" noChangeAspect="1"/>
+            </wp:cNvGraphicFramePr>
+            <a:graphic xmlns:a="http://schemas.openxmlformats.org/drawingml/2006/main">
+              <a:graphicData uri="http://schemas.openxmlformats.org/drawingml/2006/picture">
+                <pic:pic xmlns:pic="http://schemas.openxmlformats.org/drawingml/2006/picture">
+                  <pic:nvPicPr>
+                    <pic:cNvPr id="0" name="Picture 6" descr="C:\Users\WaiSien\Desktop\group9friaswebsite\FriasWebsite\Images\Jeans Products\10.jpg"/>
+                    <pic:cNvPicPr>
+                      <a:picLocks noChangeAspect="1" noChangeArrowheads="1"/>
+                    </pic:cNvPicPr>
+                  </pic:nvPicPr>
+                  <pic:blipFill>
+                    <a:blip r:embed="rId8">
+                      <a:extLst>
+                        <a:ext uri="{28A0092B-C50C-407E-A947-70E740481C1C}">
+                          <a14:useLocalDpi xmlns:a14="http://schemas.microsoft.com/office/drawing/2010/main" val="0"/>
+                        </a:ext>
+                      </a:extLst>
+                    </a:blip>
+                    <a:srcRect/>
+                    <a:stretch>
+                      <a:fillRect/>
+                    </a:stretch>
+                  </pic:blipFill>
+                  <pic:spPr bwMode="auto">
+                    <a:xfrm>
+                      <a:off x="0" y="0"/>
+                      <a:ext cx="2257425" cy="2550160"/>
+                    </a:xfrm>
+                    <a:prstGeom prst="rect">
+                      <a:avLst/>
+                    </a:prstGeom>
+                    <a:noFill/>
+                    <a:ln>
+                      <a:noFill/>
+                    </a:ln>
+                  </pic:spPr>
+                </pic:pic>
+              </a:graphicData>
+            </a:graphic>
+            <wp14:sizeRelH relativeFrom="margin">
+              <wp14:pctWidth>0</wp14:pctWidth>
+            </wp14:sizeRelH>
+            <wp14:sizeRelV relativeFrom="margin">
+              <wp14:pctHeight>0</wp14:pctHeight>
+            </wp14:sizeRelV>
+          </wp:anchor>
+        </w:drawing>
+      </w:r>
+      <w:r>
+        <w:rPr>
+          <w:rFonts w:ascii="Times New Roman" w:hAnsi="Times New Roman" w:cs="Times New Roman"/>
+          <w:b/>
+          <w:sz w:val="32"/>
+          <w:u w:val="single"/>
+        </w:rPr>
+        <w:t>Frias Straight Fit Jeans</w:t>
+      </w:r>
+    </w:p>
+    <w:p>
+      <w:pPr>
+        <w:shd w:val="clear" w:color="auto" w:fill="FFFFFF"/>
+        <w:spacing w:after="0" w:line="240" w:lineRule="auto"/>
+        <w:outlineLvl w:val="1"/>
+        <w:rPr>
+          <w:rFonts w:ascii="Times New Roman" w:eastAsia="Times New Roman" w:hAnsi="Times New Roman" w:cs="Times New Roman"/>
+          <w:b/>
+          <w:bCs/>
+          <w:color w:val="555555"/>
+          <w:sz w:val="20"/>
+          <w:szCs w:val="20"/>
+        </w:rPr>
+      </w:pPr>
+      <w:r>
+        <w:rPr>
+          <w:rFonts w:ascii="Times New Roman" w:eastAsia="Times New Roman" w:hAnsi="Times New Roman" w:cs="Times New Roman"/>
+          <w:b/>
+          <w:bCs/>
+          <w:color w:val="555555"/>
+          <w:szCs w:val="20"/>
+        </w:rPr>
+        <w:t>Materials, Care &amp; Information:</w:t>
+      </w:r>
+    </w:p>
+    <w:p>
+      <w:pPr>
+        <w:pStyle w:val="ListParagraph"/>
+        <w:numPr>
+          <w:ilvl w:val="0"/>
+          <w:numId w:val="12"/>
+        </w:numPr>
+        <w:shd w:val="clear" w:color="auto" w:fill="FFFFFF"/>
+        <w:spacing w:after="240" w:line="213" w:lineRule="atLeast"/>
+        <w:rPr>
+          <w:rFonts w:ascii="Times New Roman" w:eastAsia="Times New Roman" w:hAnsi="Times New Roman" w:cs="Times New Roman"/>
+          <w:sz w:val="24"/>
+          <w:szCs w:val="24"/>
+        </w:rPr>
+      </w:pPr>
+      <w:r>
+        <w:rPr>
+          <w:rFonts w:ascii="Times New Roman" w:eastAsia="Times New Roman" w:hAnsi="Times New Roman" w:cs="Times New Roman"/>
+          <w:sz w:val="24"/>
+          <w:szCs w:val="24"/>
+        </w:rPr>
+        <w:t>Machine Washable</w:t>
+      </w:r>
+    </w:p>
+    <w:p>
+      <w:pPr>
+        <w:pStyle w:val="ListParagraph"/>
+        <w:numPr>
+          <w:ilvl w:val="0"/>
+          <w:numId w:val="12"/>
+        </w:numPr>
+        <w:shd w:val="clear" w:color="auto" w:fill="FFFFFF"/>
+        <w:spacing w:after="240" w:line="213" w:lineRule="atLeast"/>
+        <w:rPr>
+          <w:rFonts w:ascii="Times New Roman" w:eastAsia="Times New Roman" w:hAnsi="Times New Roman" w:cs="Times New Roman"/>
+          <w:sz w:val="24"/>
+          <w:szCs w:val="24"/>
+        </w:rPr>
+      </w:pPr>
+      <w:r>
+        <w:rPr>
+          <w:rFonts w:ascii="Times New Roman" w:eastAsia="Times New Roman" w:hAnsi="Times New Roman" w:cs="Times New Roman"/>
+          <w:sz w:val="24"/>
+          <w:szCs w:val="24"/>
+        </w:rPr>
+        <w:t xml:space="preserve">82% </w:t>
+      </w:r>
+      <w:r>
+        <w:rPr>
+          <w:rFonts w:ascii="Times New Roman" w:eastAsia="Times New Roman" w:hAnsi="Times New Roman" w:cs="Times New Roman"/>
+          <w:sz w:val="24"/>
+          <w:szCs w:val="24"/>
+        </w:rPr>
+        <w:t>Cotton, 17% Polyester, 1% Elastic</w:t>
+      </w:r>
+    </w:p>
+    <w:p>
+      <w:pPr>
+        <w:pStyle w:val="ListParagraph"/>
+        <w:numPr>
+          <w:ilvl w:val="0"/>
+          <w:numId w:val="12"/>
+        </w:numPr>
+        <w:shd w:val="clear" w:color="auto" w:fill="FFFFFF"/>
+        <w:spacing w:after="240" w:line="213" w:lineRule="atLeast"/>
+        <w:rPr>
+          <w:rFonts w:ascii="Times New Roman" w:eastAsia="Times New Roman" w:hAnsi="Times New Roman" w:cs="Times New Roman"/>
+          <w:sz w:val="24"/>
+          <w:szCs w:val="24"/>
+        </w:rPr>
+      </w:pPr>
+      <w:r>
+        <w:rPr>
+          <w:rFonts w:ascii="Times New Roman" w:eastAsia="Times New Roman" w:hAnsi="Times New Roman" w:cs="Times New Roman"/>
+          <w:sz w:val="24"/>
+          <w:szCs w:val="24"/>
+        </w:rPr>
+        <w:t>Keep away from fire</w:t>
+      </w:r>
+    </w:p>
+    <w:p>
+      <w:pPr>
+        <w:pStyle w:val="Heading2"/>
+        <w:shd w:val="clear" w:color="auto" w:fill="FFFFFF"/>
+        <w:spacing w:before="0" w:beforeAutospacing="0" w:after="0" w:afterAutospacing="0" w:line="276" w:lineRule="auto"/>
+        <w:rPr>
+          <w:color w:val="555555"/>
+          <w:sz w:val="22"/>
+          <w:szCs w:val="20"/>
+        </w:rPr>
+      </w:pPr>
+      <w:r>
+        <w:rPr>
+          <w:color w:val="555555"/>
+          <w:sz w:val="22"/>
+          <w:szCs w:val="20"/>
+        </w:rPr>
+        <w:t>Description:</w:t>
+      </w:r>
+    </w:p>
+    <w:p>
+      <w:pPr>
+        <w:pStyle w:val="ListParagraph"/>
+        <w:numPr>
+          <w:ilvl w:val="0"/>
+          <w:numId w:val="15"/>
+        </w:numPr>
+        <w:shd w:val="clear" w:color="auto" w:fill="FFFFFF"/>
+        <w:spacing w:after="240" w:line="213" w:lineRule="atLeast"/>
+        <w:rPr>
+          <w:rFonts w:ascii="Times New Roman" w:eastAsia="Times New Roman" w:hAnsi="Times New Roman" w:cs="Times New Roman"/>
+          <w:sz w:val="24"/>
+          <w:szCs w:val="24"/>
+        </w:rPr>
+      </w:pPr>
+      <w:r>
+        <w:rPr>
+          <w:rFonts w:ascii="Times New Roman" w:eastAsia="Times New Roman" w:hAnsi="Times New Roman" w:cs="Times New Roman"/>
+          <w:sz w:val="24"/>
+          <w:szCs w:val="24"/>
+        </w:rPr>
+        <w:t xml:space="preserve">Pure cotton, these Straight leg jeans are tapered from the waist for a stylish modern fit. </w:t>
+      </w:r>
+    </w:p>
+    <w:p>
+      <w:pPr>
+        <w:pStyle w:val="ListParagraph"/>
+        <w:numPr>
+          <w:ilvl w:val="0"/>
+          <w:numId w:val="15"/>
+        </w:numPr>
+        <w:shd w:val="clear" w:color="auto" w:fill="FFFFFF"/>
+        <w:spacing w:after="240" w:line="213" w:lineRule="atLeast"/>
+        <w:rPr>
+          <w:rFonts w:ascii="Times New Roman" w:eastAsia="Times New Roman" w:hAnsi="Times New Roman" w:cs="Times New Roman"/>
+          <w:sz w:val="24"/>
+          <w:szCs w:val="24"/>
+        </w:rPr>
+      </w:pPr>
+      <w:r>
+        <w:rPr>
+          <w:rFonts w:ascii="Times New Roman" w:eastAsia="Times New Roman" w:hAnsi="Times New Roman" w:cs="Times New Roman"/>
+          <w:sz w:val="24"/>
+          <w:szCs w:val="24"/>
+        </w:rPr>
+        <w:t>With slightly dipped crotch keeping him comfy, the jeans are finished with a button and fly fastening, belt loops and five pockets.</w:t>
+      </w:r>
+    </w:p>
+    <w:p>
+      <w:pPr>
+        <w:pStyle w:val="ListParagraph"/>
+        <w:numPr>
+          <w:ilvl w:val="0"/>
+          <w:numId w:val="15"/>
+        </w:numPr>
+        <w:shd w:val="clear" w:color="auto" w:fill="FFFFFF"/>
+        <w:spacing w:after="240" w:line="213" w:lineRule="atLeast"/>
+        <w:rPr>
+          <w:rFonts w:ascii="Times New Roman" w:eastAsia="Times New Roman" w:hAnsi="Times New Roman" w:cs="Times New Roman"/>
+          <w:sz w:val="24"/>
+          <w:szCs w:val="24"/>
+        </w:rPr>
+      </w:pPr>
+      <w:r>
+        <w:rPr>
+          <w:rFonts w:ascii="Times New Roman" w:eastAsia="Times New Roman" w:hAnsi="Times New Roman" w:cs="Times New Roman"/>
+          <w:sz w:val="24"/>
+          <w:szCs w:val="24"/>
+        </w:rPr>
+        <w:t>Pull on with button and fly fastening</w:t>
+      </w:r>
+    </w:p>
+    <w:p>
+      <w:pPr>
+        <w:pStyle w:val="ListParagraph"/>
+        <w:numPr>
+          <w:ilvl w:val="0"/>
+          <w:numId w:val="15"/>
+        </w:numPr>
+        <w:shd w:val="clear" w:color="auto" w:fill="FFFFFF"/>
+        <w:spacing w:after="240" w:line="213" w:lineRule="atLeast"/>
+        <w:rPr>
+          <w:rFonts w:ascii="Times New Roman" w:eastAsia="Times New Roman" w:hAnsi="Times New Roman" w:cs="Times New Roman"/>
+          <w:sz w:val="24"/>
+          <w:szCs w:val="24"/>
+        </w:rPr>
+      </w:pPr>
+      <w:r>
+        <w:rPr>
+          <w:rFonts w:ascii="Times New Roman" w:eastAsia="Times New Roman" w:hAnsi="Times New Roman" w:cs="Times New Roman"/>
+          <w:sz w:val="24"/>
+          <w:szCs w:val="24"/>
+        </w:rPr>
+        <w:t>Full length</w:t>
+      </w:r>
+    </w:p>
+    <w:p>
+      <w:pPr>
+        <w:pStyle w:val="Heading2"/>
+        <w:shd w:val="clear" w:color="auto" w:fill="FFFFFF"/>
+        <w:spacing w:before="0" w:beforeAutospacing="0" w:after="0" w:afterAutospacing="0" w:line="276" w:lineRule="auto"/>
+        <w:rPr>
+          <w:color w:val="555555"/>
+          <w:sz w:val="22"/>
+          <w:szCs w:val="20"/>
+        </w:rPr>
+      </w:pPr>
+      <w:r>
+        <w:rPr>
+          <w:color w:val="555555"/>
+          <w:sz w:val="22"/>
+          <w:szCs w:val="20"/>
+        </w:rPr>
+        <w:t>Cost</w:t>
+      </w:r>
+      <w:r>
+        <w:rPr>
+          <w:color w:val="555555"/>
+          <w:sz w:val="22"/>
+          <w:szCs w:val="20"/>
+        </w:rPr>
+        <w:t>:</w:t>
+      </w:r>
+      <w:r>
+        <w:rPr>
+          <w:color w:val="555555"/>
+          <w:sz w:val="22"/>
+          <w:szCs w:val="20"/>
+        </w:rPr>
+        <w:t xml:space="preserve"> SGD 69.90</w:t>
+      </w:r>
+    </w:p>
+    <w:p/>
+    <w:p>
+      <w:pPr>
+        <w:pStyle w:val="ListParagraph"/>
+        <w:ind w:left="2160"/>
+        <w:rPr>
+          <w:rFonts w:ascii="Times New Roman" w:hAnsi="Times New Roman" w:cs="Times New Roman"/>
+          <w:b/>
+          <w:sz w:val="32"/>
+          <w:u w:val="single"/>
+        </w:rPr>
+      </w:pPr>
+    </w:p>
+    <w:p>
+      <w:pPr>
+        <w:pStyle w:val="ListParagraph"/>
+        <w:ind w:left="2160"/>
+        <w:rPr>
+          <w:rFonts w:ascii="Times New Roman" w:hAnsi="Times New Roman" w:cs="Times New Roman"/>
+          <w:b/>
+          <w:sz w:val="32"/>
+          <w:u w:val="single"/>
+        </w:rPr>
+      </w:pPr>
+    </w:p>
+    <w:p>
+      <w:pPr>
+        <w:pStyle w:val="ListParagraph"/>
+        <w:ind w:left="2160"/>
+        <w:rPr>
+          <w:rFonts w:ascii="Times New Roman" w:hAnsi="Times New Roman" w:cs="Times New Roman"/>
+          <w:b/>
+          <w:sz w:val="32"/>
+          <w:u w:val="single"/>
+        </w:rPr>
+      </w:pPr>
+    </w:p>
+    <w:p>
+      <w:pPr>
+        <w:pStyle w:val="ListParagraph"/>
+        <w:ind w:left="2160"/>
+        <w:rPr>
+          <w:rFonts w:ascii="Times New Roman" w:hAnsi="Times New Roman" w:cs="Times New Roman"/>
+          <w:b/>
+          <w:sz w:val="32"/>
+          <w:u w:val="single"/>
+        </w:rPr>
+      </w:pPr>
+    </w:p>
+    <w:p>
+      <w:pPr>
+        <w:pStyle w:val="ListParagraph"/>
+        <w:ind w:left="2160"/>
+        <w:rPr>
+          <w:rFonts w:ascii="Times New Roman" w:hAnsi="Times New Roman" w:cs="Times New Roman"/>
+          <w:b/>
+          <w:sz w:val="32"/>
+          <w:u w:val="single"/>
+        </w:rPr>
+      </w:pPr>
+    </w:p>
+    <w:p>
+      <w:pPr>
+        <w:pStyle w:val="ListParagraph"/>
+        <w:ind w:left="2160"/>
+        <w:rPr>
+          <w:rFonts w:ascii="Times New Roman" w:hAnsi="Times New Roman" w:cs="Times New Roman"/>
+          <w:b/>
+          <w:sz w:val="32"/>
+          <w:u w:val="single"/>
+        </w:rPr>
+      </w:pPr>
+    </w:p>
+    <w:p>
+      <w:pPr>
+        <w:pStyle w:val="ListParagraph"/>
+        <w:ind w:left="2160"/>
+        <w:rPr>
+          <w:rFonts w:ascii="Times New Roman" w:hAnsi="Times New Roman" w:cs="Times New Roman"/>
+          <w:b/>
+          <w:sz w:val="32"/>
+          <w:u w:val="single"/>
+        </w:rPr>
+      </w:pPr>
+    </w:p>
+    <w:p>
+      <w:pPr>
+        <w:pStyle w:val="ListParagraph"/>
+        <w:ind w:left="2160"/>
+        <w:rPr>
+          <w:rFonts w:ascii="Times New Roman" w:hAnsi="Times New Roman" w:cs="Times New Roman"/>
+          <w:b/>
+          <w:sz w:val="32"/>
+          <w:u w:val="single"/>
+        </w:rPr>
+      </w:pPr>
+      <w:r>
+        <w:rPr>
+          <w:rFonts w:ascii="Times New Roman" w:hAnsi="Times New Roman" w:cs="Times New Roman"/>
+          <w:b/>
+          <w:noProof/>
+          <w:sz w:val="32"/>
+          <w:u w:val="single"/>
+        </w:rPr>
+        <w:drawing>
+          <wp:anchor distT="0" distB="0" distL="114300" distR="114300" simplePos="0" relativeHeight="251662336" behindDoc="0" locked="0" layoutInCell="1" allowOverlap="1" wp14:anchorId="2F1B01DA" wp14:editId="3A22C63D">
+            <wp:simplePos x="0" y="0"/>
+            <wp:positionH relativeFrom="margin">
+              <wp:posOffset>144145</wp:posOffset>
+            </wp:positionH>
+            <wp:positionV relativeFrom="paragraph">
+              <wp:posOffset>47625</wp:posOffset>
+            </wp:positionV>
+            <wp:extent cx="2770505" cy="3129915"/>
+            <wp:effectExtent l="0" t="0" r="0" b="0"/>
+            <wp:wrapThrough wrapText="bothSides">
+              <wp:wrapPolygon edited="0">
+                <wp:start x="0" y="0"/>
+                <wp:lineTo x="0" y="21429"/>
+                <wp:lineTo x="21387" y="21429"/>
+                <wp:lineTo x="21387" y="0"/>
+                <wp:lineTo x="0" y="0"/>
+              </wp:wrapPolygon>
+            </wp:wrapThrough>
+            <wp:docPr id="8" name="Picture 8" descr="C:\Users\WaiSien\Desktop\group9friaswebsite\FriasWebsite\Images\Jeans Products\11.jpg"/>
+            <wp:cNvGraphicFramePr>
+              <a:graphicFrameLocks xmlns:a="http://schemas.openxmlformats.org/drawingml/2006/main" noChangeAspect="1"/>
+            </wp:cNvGraphicFramePr>
+            <a:graphic xmlns:a="http://schemas.openxmlformats.org/drawingml/2006/main">
+              <a:graphicData uri="http://schemas.openxmlformats.org/drawingml/2006/picture">
+                <pic:pic xmlns:pic="http://schemas.openxmlformats.org/drawingml/2006/picture">
+                  <pic:nvPicPr>
+                    <pic:cNvPr id="0" name="Picture 7" descr="C:\Users\WaiSien\Desktop\group9friaswebsite\FriasWebsite\Images\Jeans Products\11.jpg"/>
+                    <pic:cNvPicPr>
+                      <a:picLocks noChangeAspect="1" noChangeArrowheads="1"/>
+                    </pic:cNvPicPr>
+                  </pic:nvPicPr>
+                  <pic:blipFill>
+                    <a:blip r:embed="rId9">
+                      <a:extLst>
+                        <a:ext uri="{28A0092B-C50C-407E-A947-70E740481C1C}">
+                          <a14:useLocalDpi xmlns:a14="http://schemas.microsoft.com/office/drawing/2010/main" val="0"/>
+                        </a:ext>
+                      </a:extLst>
+                    </a:blip>
+                    <a:srcRect/>
+                    <a:stretch>
+                      <a:fillRect/>
+                    </a:stretch>
+                  </pic:blipFill>
+                  <pic:spPr bwMode="auto">
+                    <a:xfrm>
+                      <a:off x="0" y="0"/>
+                      <a:ext cx="2770505" cy="3129915"/>
+                    </a:xfrm>
+                    <a:prstGeom prst="rect">
+                      <a:avLst/>
+                    </a:prstGeom>
+                    <a:noFill/>
+                    <a:ln>
+                      <a:noFill/>
+                    </a:ln>
+                  </pic:spPr>
+                </pic:pic>
+              </a:graphicData>
+            </a:graphic>
+            <wp14:sizeRelH relativeFrom="margin">
+              <wp14:pctWidth>0</wp14:pctWidth>
+            </wp14:sizeRelH>
+            <wp14:sizeRelV relativeFrom="margin">
+              <wp14:pctHeight>0</wp14:pctHeight>
+            </wp14:sizeRelV>
+          </wp:anchor>
+        </w:drawing>
+      </w:r>
+      <w:r>
+        <w:rPr>
+          <w:rFonts w:ascii="Times New Roman" w:hAnsi="Times New Roman" w:cs="Times New Roman"/>
+          <w:b/>
+          <w:sz w:val="32"/>
+          <w:u w:val="single"/>
+        </w:rPr>
+        <w:t xml:space="preserve">2015 Punk Style Fashion Kids </w:t>
+      </w:r>
+      <w:r>
+        <w:rPr>
+          <w:rFonts w:ascii="Times New Roman" w:hAnsi="Times New Roman" w:cs="Times New Roman"/>
+          <w:b/>
+          <w:sz w:val="32"/>
+          <w:u w:val="single"/>
+        </w:rPr>
+        <w:t>Jeans</w:t>
+      </w:r>
+      <w:r>
+        <w:rPr>
+          <w:rFonts w:ascii="Times New Roman" w:hAnsi="Times New Roman" w:cs="Times New Roman"/>
+          <w:b/>
+          <w:sz w:val="32"/>
+          <w:u w:val="single"/>
+        </w:rPr>
+        <w:t xml:space="preserve"> </w:t>
+      </w:r>
+    </w:p>
+    <w:p>
+      <w:pPr>
+        <w:shd w:val="clear" w:color="auto" w:fill="FFFFFF"/>
+        <w:spacing w:after="0" w:line="240" w:lineRule="auto"/>
+        <w:outlineLvl w:val="1"/>
+        <w:rPr>
+          <w:rFonts w:ascii="Times New Roman" w:eastAsia="Times New Roman" w:hAnsi="Times New Roman" w:cs="Times New Roman"/>
+          <w:b/>
+          <w:bCs/>
+          <w:color w:val="555555"/>
+          <w:sz w:val="20"/>
+          <w:szCs w:val="20"/>
+        </w:rPr>
+      </w:pPr>
+      <w:r>
+        <w:rPr>
+          <w:rFonts w:ascii="Times New Roman" w:eastAsia="Times New Roman" w:hAnsi="Times New Roman" w:cs="Times New Roman"/>
+          <w:b/>
+          <w:bCs/>
+          <w:color w:val="555555"/>
+          <w:szCs w:val="20"/>
+        </w:rPr>
+        <w:t>Materials, Care &amp; Information:</w:t>
+      </w:r>
+    </w:p>
+    <w:p>
+      <w:pPr>
+        <w:pStyle w:val="ListParagraph"/>
+        <w:numPr>
+          <w:ilvl w:val="0"/>
+          <w:numId w:val="12"/>
+        </w:numPr>
+        <w:shd w:val="clear" w:color="auto" w:fill="FFFFFF"/>
+        <w:spacing w:after="240" w:line="213" w:lineRule="atLeast"/>
+        <w:rPr>
+          <w:rFonts w:ascii="Times New Roman" w:eastAsia="Times New Roman" w:hAnsi="Times New Roman" w:cs="Times New Roman"/>
+          <w:sz w:val="24"/>
+          <w:szCs w:val="24"/>
+        </w:rPr>
+      </w:pPr>
+      <w:r>
+        <w:rPr>
+          <w:rFonts w:ascii="Times New Roman" w:eastAsia="Times New Roman" w:hAnsi="Times New Roman" w:cs="Times New Roman"/>
+          <w:sz w:val="24"/>
+          <w:szCs w:val="24"/>
+        </w:rPr>
+        <w:t>Hand Wash Only</w:t>
+      </w:r>
+    </w:p>
+    <w:p>
+      <w:pPr>
+        <w:pStyle w:val="ListParagraph"/>
+        <w:numPr>
+          <w:ilvl w:val="0"/>
+          <w:numId w:val="12"/>
+        </w:numPr>
+        <w:shd w:val="clear" w:color="auto" w:fill="FFFFFF"/>
+        <w:spacing w:after="240" w:line="213" w:lineRule="atLeast"/>
+        <w:rPr>
+          <w:rFonts w:ascii="Times New Roman" w:eastAsia="Times New Roman" w:hAnsi="Times New Roman" w:cs="Times New Roman"/>
+          <w:sz w:val="24"/>
+          <w:szCs w:val="24"/>
+        </w:rPr>
+      </w:pPr>
+      <w:r>
+        <w:rPr>
+          <w:rFonts w:ascii="Times New Roman" w:eastAsia="Times New Roman" w:hAnsi="Times New Roman" w:cs="Times New Roman"/>
+          <w:sz w:val="24"/>
+          <w:szCs w:val="24"/>
+        </w:rPr>
+        <w:t>60</w:t>
+      </w:r>
+      <w:r>
+        <w:rPr>
+          <w:rFonts w:ascii="Times New Roman" w:eastAsia="Times New Roman" w:hAnsi="Times New Roman" w:cs="Times New Roman"/>
+          <w:sz w:val="24"/>
+          <w:szCs w:val="24"/>
+        </w:rPr>
+        <w:t xml:space="preserve">% </w:t>
+      </w:r>
+      <w:r>
+        <w:rPr>
+          <w:rFonts w:ascii="Times New Roman" w:eastAsia="Times New Roman" w:hAnsi="Times New Roman" w:cs="Times New Roman"/>
+          <w:sz w:val="24"/>
+          <w:szCs w:val="24"/>
+        </w:rPr>
+        <w:t>Co</w:t>
+      </w:r>
+      <w:r>
+        <w:rPr>
+          <w:rFonts w:ascii="Times New Roman" w:eastAsia="Times New Roman" w:hAnsi="Times New Roman" w:cs="Times New Roman"/>
+          <w:sz w:val="24"/>
+          <w:szCs w:val="24"/>
+        </w:rPr>
+        <w:t>tton, 32% Polyester, 8</w:t>
+      </w:r>
+      <w:r>
+        <w:rPr>
+          <w:rFonts w:ascii="Times New Roman" w:eastAsia="Times New Roman" w:hAnsi="Times New Roman" w:cs="Times New Roman"/>
+          <w:sz w:val="24"/>
+          <w:szCs w:val="24"/>
+        </w:rPr>
+        <w:t>% Elastic</w:t>
+      </w:r>
+    </w:p>
+    <w:p>
+      <w:pPr>
+        <w:pStyle w:val="ListParagraph"/>
+        <w:numPr>
+          <w:ilvl w:val="0"/>
+          <w:numId w:val="12"/>
+        </w:numPr>
+        <w:shd w:val="clear" w:color="auto" w:fill="FFFFFF"/>
+        <w:spacing w:after="240" w:line="213" w:lineRule="atLeast"/>
+        <w:rPr>
+          <w:rFonts w:ascii="Times New Roman" w:eastAsia="Times New Roman" w:hAnsi="Times New Roman" w:cs="Times New Roman"/>
+          <w:sz w:val="24"/>
+          <w:szCs w:val="24"/>
+        </w:rPr>
+      </w:pPr>
+      <w:r>
+        <w:rPr>
+          <w:rFonts w:ascii="Times New Roman" w:eastAsia="Times New Roman" w:hAnsi="Times New Roman" w:cs="Times New Roman"/>
+          <w:sz w:val="24"/>
+          <w:szCs w:val="24"/>
+        </w:rPr>
+        <w:t>Keep away from fire</w:t>
+      </w:r>
+    </w:p>
+    <w:p>
+      <w:pPr>
+        <w:pStyle w:val="Heading2"/>
+        <w:shd w:val="clear" w:color="auto" w:fill="FFFFFF"/>
+        <w:spacing w:before="0" w:beforeAutospacing="0" w:after="0" w:afterAutospacing="0" w:line="276" w:lineRule="auto"/>
+        <w:rPr>
+          <w:color w:val="555555"/>
+          <w:sz w:val="22"/>
+          <w:szCs w:val="20"/>
+        </w:rPr>
+      </w:pPr>
+      <w:r>
+        <w:rPr>
+          <w:color w:val="555555"/>
+          <w:sz w:val="22"/>
+          <w:szCs w:val="20"/>
+        </w:rPr>
+        <w:t>Description:</w:t>
+      </w:r>
+    </w:p>
+    <w:p>
+      <w:pPr>
+        <w:pStyle w:val="ListParagraph"/>
+        <w:numPr>
+          <w:ilvl w:val="0"/>
+          <w:numId w:val="15"/>
+        </w:numPr>
+        <w:shd w:val="clear" w:color="auto" w:fill="FFFFFF"/>
+        <w:spacing w:after="240" w:line="213" w:lineRule="atLeast"/>
+        <w:rPr>
+          <w:rFonts w:ascii="Times New Roman" w:eastAsia="Times New Roman" w:hAnsi="Times New Roman" w:cs="Times New Roman"/>
+          <w:sz w:val="24"/>
+          <w:szCs w:val="24"/>
+        </w:rPr>
+      </w:pPr>
+      <w:r>
+        <w:rPr>
+          <w:rFonts w:ascii="Times New Roman" w:eastAsia="Times New Roman" w:hAnsi="Times New Roman" w:cs="Times New Roman"/>
+          <w:sz w:val="24"/>
+          <w:szCs w:val="24"/>
+        </w:rPr>
+        <w:t xml:space="preserve">New Style kids – Personality Broken Hole Decoration Loose </w:t>
+      </w:r>
+    </w:p>
+    <w:p>
+      <w:pPr>
+        <w:pStyle w:val="ListParagraph"/>
+        <w:numPr>
+          <w:ilvl w:val="0"/>
+          <w:numId w:val="15"/>
+        </w:numPr>
+        <w:shd w:val="clear" w:color="auto" w:fill="FFFFFF"/>
+        <w:spacing w:after="240" w:line="213" w:lineRule="atLeast"/>
+        <w:rPr>
+          <w:rFonts w:ascii="Times New Roman" w:eastAsia="Times New Roman" w:hAnsi="Times New Roman" w:cs="Times New Roman"/>
+          <w:sz w:val="24"/>
+          <w:szCs w:val="24"/>
+        </w:rPr>
+      </w:pPr>
+      <w:r>
+        <w:rPr>
+          <w:rFonts w:ascii="Times New Roman" w:eastAsia="Times New Roman" w:hAnsi="Times New Roman" w:cs="Times New Roman"/>
+          <w:sz w:val="24"/>
+          <w:szCs w:val="24"/>
+        </w:rPr>
+        <w:t>Punk Style Fashion Ripped Jeans</w:t>
+      </w:r>
+    </w:p>
+    <w:p>
+      <w:pPr>
+        <w:pStyle w:val="ListParagraph"/>
+        <w:numPr>
+          <w:ilvl w:val="0"/>
+          <w:numId w:val="15"/>
+        </w:numPr>
+        <w:shd w:val="clear" w:color="auto" w:fill="FFFFFF"/>
+        <w:spacing w:after="240" w:line="213" w:lineRule="atLeast"/>
+        <w:rPr>
+          <w:rFonts w:ascii="Times New Roman" w:eastAsia="Times New Roman" w:hAnsi="Times New Roman" w:cs="Times New Roman"/>
+          <w:sz w:val="24"/>
+          <w:szCs w:val="24"/>
+        </w:rPr>
+      </w:pPr>
+      <w:r>
+        <w:rPr>
+          <w:rFonts w:ascii="Times New Roman" w:eastAsia="Times New Roman" w:hAnsi="Times New Roman" w:cs="Times New Roman"/>
+          <w:sz w:val="24"/>
+          <w:szCs w:val="24"/>
+        </w:rPr>
+        <w:t xml:space="preserve">Hot Sale Summer Style </w:t>
+      </w:r>
+    </w:p>
+    <w:p>
+      <w:pPr>
+        <w:pStyle w:val="ListParagraph"/>
+        <w:numPr>
+          <w:ilvl w:val="0"/>
+          <w:numId w:val="15"/>
+        </w:numPr>
+        <w:shd w:val="clear" w:color="auto" w:fill="FFFFFF"/>
+        <w:spacing w:after="240" w:line="213" w:lineRule="atLeast"/>
+        <w:rPr>
+          <w:rFonts w:ascii="Times New Roman" w:eastAsia="Times New Roman" w:hAnsi="Times New Roman" w:cs="Times New Roman"/>
+          <w:sz w:val="24"/>
+          <w:szCs w:val="18"/>
+        </w:rPr>
+      </w:pPr>
+      <w:r>
+        <w:rPr>
+          <w:rFonts w:ascii="Times New Roman" w:eastAsia="Times New Roman" w:hAnsi="Times New Roman" w:cs="Times New Roman"/>
+          <w:sz w:val="24"/>
+          <w:szCs w:val="18"/>
+        </w:rPr>
+        <w:t>Button and zip fly fastening</w:t>
+      </w:r>
+    </w:p>
+    <w:p>
+      <w:pPr>
+        <w:pStyle w:val="ListParagraph"/>
+        <w:numPr>
+          <w:ilvl w:val="0"/>
+          <w:numId w:val="15"/>
+        </w:numPr>
+        <w:shd w:val="clear" w:color="auto" w:fill="FFFFFF"/>
+        <w:spacing w:after="240" w:line="213" w:lineRule="atLeast"/>
+        <w:rPr>
+          <w:rFonts w:ascii="Times New Roman" w:eastAsia="Times New Roman" w:hAnsi="Times New Roman" w:cs="Times New Roman"/>
+          <w:sz w:val="24"/>
+          <w:szCs w:val="24"/>
+        </w:rPr>
+      </w:pPr>
+      <w:r>
+        <w:rPr>
+          <w:rFonts w:ascii="Times New Roman" w:eastAsia="Times New Roman" w:hAnsi="Times New Roman" w:cs="Times New Roman"/>
+          <w:sz w:val="24"/>
+          <w:szCs w:val="24"/>
+        </w:rPr>
+        <w:t>Full length</w:t>
+      </w:r>
+    </w:p>
+    <w:p>
+      <w:pPr>
+        <w:pStyle w:val="Heading2"/>
+        <w:shd w:val="clear" w:color="auto" w:fill="FFFFFF"/>
+        <w:spacing w:before="0" w:beforeAutospacing="0" w:after="0" w:afterAutospacing="0" w:line="276" w:lineRule="auto"/>
+        <w:rPr>
+          <w:color w:val="555555"/>
+          <w:sz w:val="22"/>
+          <w:szCs w:val="20"/>
+        </w:rPr>
+      </w:pPr>
+      <w:r>
+        <w:rPr>
+          <w:color w:val="555555"/>
+          <w:sz w:val="22"/>
+          <w:szCs w:val="20"/>
+        </w:rPr>
+        <w:t>Cost</w:t>
+      </w:r>
+      <w:r>
+        <w:rPr>
+          <w:color w:val="555555"/>
+          <w:sz w:val="22"/>
+          <w:szCs w:val="20"/>
+        </w:rPr>
+        <w:t>:</w:t>
+      </w:r>
+      <w:r>
+        <w:rPr>
+          <w:color w:val="555555"/>
+          <w:sz w:val="22"/>
+          <w:szCs w:val="20"/>
+        </w:rPr>
+        <w:t xml:space="preserve"> SGD 69.90</w:t>
+      </w:r>
+    </w:p>
+    <w:p/>
+    <w:p>
+      <w:pPr>
+        <w:pStyle w:val="ListParagraph"/>
+        <w:ind w:left="2160"/>
+        <w:rPr>
+          <w:rFonts w:ascii="Times New Roman" w:hAnsi="Times New Roman" w:cs="Times New Roman"/>
+          <w:b/>
+          <w:sz w:val="32"/>
+          <w:u w:val="single"/>
+        </w:rPr>
+      </w:pPr>
+      <w:bookmarkStart w:id="0" w:name="_GoBack"/>
+      <w:r>
+        <w:rPr>
+          <w:noProof/>
+        </w:rPr>
+        <w:drawing>
+          <wp:anchor distT="0" distB="0" distL="114300" distR="114300" simplePos="0" relativeHeight="251663360" behindDoc="0" locked="0" layoutInCell="1" allowOverlap="1" wp14:anchorId="00A2DEB2" wp14:editId="0345F0A4">
+            <wp:simplePos x="0" y="0"/>
+            <wp:positionH relativeFrom="column">
+              <wp:posOffset>242570</wp:posOffset>
+            </wp:positionH>
+            <wp:positionV relativeFrom="paragraph">
+              <wp:posOffset>173355</wp:posOffset>
+            </wp:positionV>
+            <wp:extent cx="2969895" cy="3354705"/>
+            <wp:effectExtent l="0" t="0" r="1905" b="0"/>
+            <wp:wrapThrough wrapText="bothSides">
+              <wp:wrapPolygon edited="0">
+                <wp:start x="0" y="0"/>
+                <wp:lineTo x="0" y="21465"/>
+                <wp:lineTo x="21475" y="21465"/>
+                <wp:lineTo x="21475" y="0"/>
+                <wp:lineTo x="0" y="0"/>
+              </wp:wrapPolygon>
+            </wp:wrapThrough>
+            <wp:docPr id="9" name="Picture 9" descr="C:\Users\WaiSien\Desktop\group9friaswebsite\FriasWebsite\Images\Jeans Products\12.jpg"/>
+            <wp:cNvGraphicFramePr>
+              <a:graphicFrameLocks xmlns:a="http://schemas.openxmlformats.org/drawingml/2006/main" noChangeAspect="1"/>
+            </wp:cNvGraphicFramePr>
+            <a:graphic xmlns:a="http://schemas.openxmlformats.org/drawingml/2006/main">
+              <a:graphicData uri="http://schemas.openxmlformats.org/drawingml/2006/picture">
+                <pic:pic xmlns:pic="http://schemas.openxmlformats.org/drawingml/2006/picture">
+                  <pic:nvPicPr>
+                    <pic:cNvPr id="0" name="Picture 8" descr="C:\Users\WaiSien\Desktop\group9friaswebsite\FriasWebsite\Images\Jeans Products\12.jpg"/>
+                    <pic:cNvPicPr>
+                      <a:picLocks noChangeAspect="1" noChangeArrowheads="1"/>
+                    </pic:cNvPicPr>
+                  </pic:nvPicPr>
+                  <pic:blipFill>
+                    <a:blip r:embed="rId10">
+                      <a:extLst>
+                        <a:ext uri="{28A0092B-C50C-407E-A947-70E740481C1C}">
+                          <a14:useLocalDpi xmlns:a14="http://schemas.microsoft.com/office/drawing/2010/main" val="0"/>
+                        </a:ext>
+                      </a:extLst>
+                    </a:blip>
+                    <a:srcRect/>
+                    <a:stretch>
+                      <a:fillRect/>
+                    </a:stretch>
+                  </pic:blipFill>
+                  <pic:spPr bwMode="auto">
+                    <a:xfrm>
+                      <a:off x="0" y="0"/>
+                      <a:ext cx="2969895" cy="3354705"/>
+                    </a:xfrm>
+                    <a:prstGeom prst="rect">
+                      <a:avLst/>
+                    </a:prstGeom>
+                    <a:noFill/>
+                    <a:ln>
+                      <a:noFill/>
+                    </a:ln>
+                  </pic:spPr>
+                </pic:pic>
+              </a:graphicData>
+            </a:graphic>
+            <wp14:sizeRelH relativeFrom="margin">
+              <wp14:pctWidth>0</wp14:pctWidth>
+            </wp14:sizeRelH>
+            <wp14:sizeRelV relativeFrom="margin">
+              <wp14:pctHeight>0</wp14:pctHeight>
+            </wp14:sizeRelV>
+          </wp:anchor>
+        </w:drawing>
+      </w:r>
+      <w:bookmarkEnd w:id="0"/>
+      <w:r>
+        <w:rPr>
+          <w:rFonts w:ascii="Times New Roman" w:hAnsi="Times New Roman" w:cs="Times New Roman"/>
+          <w:b/>
+          <w:sz w:val="32"/>
+          <w:u w:val="single"/>
+        </w:rPr>
+        <w:t xml:space="preserve"> </w:t>
+      </w:r>
+      <w:r>
+        <w:rPr>
+          <w:rFonts w:ascii="Times New Roman" w:hAnsi="Times New Roman" w:cs="Times New Roman"/>
+          <w:b/>
+          <w:sz w:val="32"/>
+          <w:u w:val="single"/>
+        </w:rPr>
+        <w:t>Frias Embroidered Boot Cut Jeans</w:t>
+      </w:r>
+      <w:r>
+        <w:rPr>
+          <w:rFonts w:ascii="Times New Roman" w:hAnsi="Times New Roman" w:cs="Times New Roman"/>
+          <w:b/>
+          <w:sz w:val="32"/>
+          <w:u w:val="single"/>
+        </w:rPr>
+        <w:t xml:space="preserve"> </w:t>
+      </w:r>
+    </w:p>
+    <w:p>
+      <w:pPr>
+        <w:shd w:val="clear" w:color="auto" w:fill="FFFFFF"/>
+        <w:spacing w:after="0" w:line="240" w:lineRule="auto"/>
+        <w:outlineLvl w:val="1"/>
+        <w:rPr>
+          <w:rFonts w:ascii="Times New Roman" w:eastAsia="Times New Roman" w:hAnsi="Times New Roman" w:cs="Times New Roman"/>
+          <w:b/>
+          <w:bCs/>
+          <w:color w:val="555555"/>
+          <w:sz w:val="20"/>
+          <w:szCs w:val="20"/>
+        </w:rPr>
+      </w:pPr>
+      <w:r>
+        <w:rPr>
+          <w:rFonts w:ascii="Times New Roman" w:eastAsia="Times New Roman" w:hAnsi="Times New Roman" w:cs="Times New Roman"/>
+          <w:b/>
+          <w:bCs/>
+          <w:color w:val="555555"/>
+          <w:szCs w:val="20"/>
+        </w:rPr>
+        <w:t>Materials, Care &amp; Information:</w:t>
+      </w:r>
+    </w:p>
+    <w:p>
+      <w:pPr>
+        <w:pStyle w:val="ListParagraph"/>
+        <w:numPr>
+          <w:ilvl w:val="0"/>
+          <w:numId w:val="12"/>
+        </w:numPr>
+        <w:shd w:val="clear" w:color="auto" w:fill="FFFFFF"/>
+        <w:spacing w:after="240" w:line="213" w:lineRule="atLeast"/>
+        <w:rPr>
+          <w:rFonts w:ascii="Times New Roman" w:eastAsia="Times New Roman" w:hAnsi="Times New Roman" w:cs="Times New Roman"/>
+          <w:sz w:val="24"/>
+          <w:szCs w:val="24"/>
+        </w:rPr>
+      </w:pPr>
+      <w:r>
+        <w:rPr>
+          <w:rFonts w:ascii="Times New Roman" w:eastAsia="Times New Roman" w:hAnsi="Times New Roman" w:cs="Times New Roman"/>
+          <w:sz w:val="24"/>
+          <w:szCs w:val="24"/>
+        </w:rPr>
+        <w:t>Hand Wash Only</w:t>
+      </w:r>
+    </w:p>
+    <w:p>
+      <w:pPr>
+        <w:pStyle w:val="ListParagraph"/>
+        <w:numPr>
+          <w:ilvl w:val="0"/>
+          <w:numId w:val="12"/>
+        </w:numPr>
+        <w:shd w:val="clear" w:color="auto" w:fill="FFFFFF"/>
+        <w:spacing w:after="240" w:line="213" w:lineRule="atLeast"/>
+        <w:rPr>
+          <w:rFonts w:ascii="Times New Roman" w:eastAsia="Times New Roman" w:hAnsi="Times New Roman" w:cs="Times New Roman"/>
+          <w:sz w:val="24"/>
+          <w:szCs w:val="24"/>
+        </w:rPr>
+      </w:pPr>
+      <w:r>
+        <w:rPr>
+          <w:rFonts w:ascii="Times New Roman" w:eastAsia="Times New Roman" w:hAnsi="Times New Roman" w:cs="Times New Roman"/>
+          <w:sz w:val="24"/>
+          <w:szCs w:val="24"/>
+        </w:rPr>
+        <w:t>60</w:t>
+      </w:r>
+      <w:r>
+        <w:rPr>
+          <w:rFonts w:ascii="Times New Roman" w:eastAsia="Times New Roman" w:hAnsi="Times New Roman" w:cs="Times New Roman"/>
+          <w:sz w:val="24"/>
+          <w:szCs w:val="24"/>
+        </w:rPr>
+        <w:t xml:space="preserve">% </w:t>
+      </w:r>
+      <w:r>
+        <w:rPr>
+          <w:rFonts w:ascii="Times New Roman" w:eastAsia="Times New Roman" w:hAnsi="Times New Roman" w:cs="Times New Roman"/>
+          <w:sz w:val="24"/>
+          <w:szCs w:val="24"/>
+        </w:rPr>
+        <w:t>Cotton, 32% Polyester, 8% Elastic</w:t>
+      </w:r>
+    </w:p>
+    <w:p>
+      <w:pPr>
+        <w:pStyle w:val="ListParagraph"/>
+        <w:numPr>
+          <w:ilvl w:val="0"/>
+          <w:numId w:val="12"/>
+        </w:numPr>
+        <w:shd w:val="clear" w:color="auto" w:fill="FFFFFF"/>
+        <w:spacing w:after="240" w:line="213" w:lineRule="atLeast"/>
+        <w:rPr>
+          <w:rFonts w:ascii="Times New Roman" w:eastAsia="Times New Roman" w:hAnsi="Times New Roman" w:cs="Times New Roman"/>
+          <w:sz w:val="24"/>
+          <w:szCs w:val="24"/>
+        </w:rPr>
+      </w:pPr>
+      <w:r>
+        <w:rPr>
+          <w:rFonts w:ascii="Times New Roman" w:eastAsia="Times New Roman" w:hAnsi="Times New Roman" w:cs="Times New Roman"/>
+          <w:sz w:val="24"/>
+          <w:szCs w:val="24"/>
+        </w:rPr>
+        <w:t>Keep away from fire</w:t>
+      </w:r>
+    </w:p>
+    <w:p>
+      <w:pPr>
+        <w:pStyle w:val="Heading2"/>
+        <w:shd w:val="clear" w:color="auto" w:fill="FFFFFF"/>
+        <w:spacing w:before="0" w:beforeAutospacing="0" w:after="0" w:afterAutospacing="0" w:line="276" w:lineRule="auto"/>
+        <w:rPr>
+          <w:color w:val="555555"/>
+          <w:sz w:val="22"/>
+          <w:szCs w:val="20"/>
+        </w:rPr>
+      </w:pPr>
+      <w:r>
+        <w:rPr>
+          <w:color w:val="555555"/>
+          <w:sz w:val="22"/>
+          <w:szCs w:val="20"/>
+        </w:rPr>
+        <w:t>Description:</w:t>
+      </w:r>
+    </w:p>
+    <w:p>
+      <w:pPr>
+        <w:pStyle w:val="ListParagraph"/>
+        <w:numPr>
+          <w:ilvl w:val="0"/>
+          <w:numId w:val="18"/>
+        </w:numPr>
+        <w:shd w:val="clear" w:color="auto" w:fill="FFFFFF"/>
+        <w:spacing w:after="240" w:line="213" w:lineRule="atLeast"/>
+        <w:rPr>
+          <w:rFonts w:ascii="Times New Roman" w:eastAsia="Times New Roman" w:hAnsi="Times New Roman" w:cs="Times New Roman"/>
+          <w:sz w:val="24"/>
+          <w:szCs w:val="24"/>
+        </w:rPr>
+      </w:pPr>
+      <w:r>
+        <w:rPr>
+          <w:rFonts w:ascii="Times New Roman" w:eastAsia="Times New Roman" w:hAnsi="Times New Roman" w:cs="Times New Roman"/>
+          <w:sz w:val="24"/>
+          <w:szCs w:val="24"/>
+        </w:rPr>
+        <w:t xml:space="preserve">These stylish jeans have a slight flare to provide a trend-led base for her outfits. </w:t>
+      </w:r>
+    </w:p>
+    <w:p>
+      <w:pPr>
+        <w:pStyle w:val="ListParagraph"/>
+        <w:numPr>
+          <w:ilvl w:val="0"/>
+          <w:numId w:val="18"/>
+        </w:numPr>
+        <w:shd w:val="clear" w:color="auto" w:fill="FFFFFF"/>
+        <w:spacing w:after="240" w:line="213" w:lineRule="atLeast"/>
+        <w:rPr>
+          <w:rFonts w:ascii="Times New Roman" w:eastAsia="Times New Roman" w:hAnsi="Times New Roman" w:cs="Times New Roman"/>
+          <w:sz w:val="24"/>
+          <w:szCs w:val="24"/>
+        </w:rPr>
+      </w:pPr>
+      <w:r>
+        <w:rPr>
+          <w:rFonts w:ascii="Times New Roman" w:eastAsia="Times New Roman" w:hAnsi="Times New Roman" w:cs="Times New Roman"/>
+          <w:sz w:val="24"/>
+          <w:szCs w:val="24"/>
+        </w:rPr>
+        <w:t>Complete with embroidered floral detailing at the pockets, the jeans are finished with five pockets, and a button and mock fly fastening.</w:t>
+      </w:r>
+    </w:p>
+    <w:p>
+      <w:pPr>
+        <w:pStyle w:val="ListParagraph"/>
+        <w:numPr>
+          <w:ilvl w:val="0"/>
+          <w:numId w:val="18"/>
+        </w:numPr>
+        <w:shd w:val="clear" w:color="auto" w:fill="FFFFFF"/>
+        <w:spacing w:after="240" w:line="213" w:lineRule="atLeast"/>
+        <w:rPr>
+          <w:rFonts w:ascii="Times New Roman" w:eastAsia="Times New Roman" w:hAnsi="Times New Roman" w:cs="Times New Roman"/>
+          <w:sz w:val="24"/>
+          <w:szCs w:val="24"/>
+        </w:rPr>
+      </w:pPr>
+      <w:r>
+        <w:rPr>
+          <w:rFonts w:ascii="Times New Roman" w:eastAsia="Times New Roman" w:hAnsi="Times New Roman" w:cs="Times New Roman"/>
+          <w:sz w:val="24"/>
+          <w:szCs w:val="24"/>
+        </w:rPr>
+        <w:t>Pull on with button fastening</w:t>
+      </w:r>
+    </w:p>
+    <w:p>
+      <w:pPr>
+        <w:pStyle w:val="ListParagraph"/>
+        <w:numPr>
+          <w:ilvl w:val="0"/>
+          <w:numId w:val="18"/>
+        </w:numPr>
+        <w:shd w:val="clear" w:color="auto" w:fill="FFFFFF"/>
+        <w:spacing w:after="240" w:line="213" w:lineRule="atLeast"/>
+        <w:rPr>
+          <w:rFonts w:ascii="Times New Roman" w:eastAsia="Times New Roman" w:hAnsi="Times New Roman" w:cs="Times New Roman"/>
+          <w:sz w:val="24"/>
+          <w:szCs w:val="24"/>
+        </w:rPr>
+      </w:pPr>
+      <w:r>
+        <w:rPr>
+          <w:rFonts w:ascii="Times New Roman" w:eastAsia="Times New Roman" w:hAnsi="Times New Roman" w:cs="Times New Roman"/>
+          <w:sz w:val="24"/>
+          <w:szCs w:val="24"/>
+        </w:rPr>
+        <w:t>Boot</w:t>
+      </w:r>
+      <w:r>
+        <w:rPr>
+          <w:rFonts w:ascii="Times New Roman" w:eastAsia="Times New Roman" w:hAnsi="Times New Roman" w:cs="Times New Roman"/>
+          <w:sz w:val="24"/>
+          <w:szCs w:val="24"/>
+        </w:rPr>
+        <w:t xml:space="preserve"> </w:t>
+      </w:r>
+      <w:r>
+        <w:rPr>
+          <w:rFonts w:ascii="Times New Roman" w:eastAsia="Times New Roman" w:hAnsi="Times New Roman" w:cs="Times New Roman"/>
+          <w:sz w:val="24"/>
+          <w:szCs w:val="24"/>
+        </w:rPr>
+        <w:t>cut fit</w:t>
+      </w:r>
+    </w:p>
+    <w:p>
+      <w:pPr>
+        <w:pStyle w:val="Heading2"/>
+        <w:shd w:val="clear" w:color="auto" w:fill="FFFFFF"/>
+        <w:spacing w:before="0" w:beforeAutospacing="0" w:after="0" w:afterAutospacing="0" w:line="276" w:lineRule="auto"/>
+        <w:rPr>
+          <w:color w:val="555555"/>
+          <w:sz w:val="22"/>
+          <w:szCs w:val="20"/>
+        </w:rPr>
+      </w:pPr>
+      <w:r>
+        <w:rPr>
+          <w:color w:val="555555"/>
+          <w:sz w:val="22"/>
+          <w:szCs w:val="20"/>
+        </w:rPr>
+        <w:t>Cost</w:t>
+      </w:r>
+      <w:r>
+        <w:rPr>
+          <w:color w:val="555555"/>
+          <w:sz w:val="22"/>
+          <w:szCs w:val="20"/>
+        </w:rPr>
+        <w:t>:</w:t>
+      </w:r>
+      <w:r>
+        <w:rPr>
+          <w:color w:val="555555"/>
+          <w:sz w:val="22"/>
+          <w:szCs w:val="20"/>
+        </w:rPr>
+        <w:t xml:space="preserve"> SGD 7</w:t>
+      </w:r>
+      <w:r>
+        <w:rPr>
+          <w:color w:val="555555"/>
+          <w:sz w:val="22"/>
+          <w:szCs w:val="20"/>
+        </w:rPr>
+        <w:t>9.90</w:t>
       </w:r>
     </w:p>
     <w:p/>
@@ -1810,6 +3079,155 @@
     </w:lvl>
   </w:abstractNum>
   <w:abstractNum w:abstractNumId="2" w15:restartNumberingAfterBreak="0">
+    <w:nsid w:val="29EA2B50"/>
+    <w:multiLevelType w:val="multilevel"/>
+    <w:tmpl w:val="8AAA2CA8"/>
+    <w:lvl w:ilvl="0">
+      <w:start w:val="1"/>
+      <w:numFmt w:val="bullet"/>
+      <w:lvlText w:val=""/>
+      <w:lvlJc w:val="left"/>
+      <w:pPr>
+        <w:tabs>
+          <w:tab w:val="num" w:pos="720"/>
+        </w:tabs>
+        <w:ind w:left="720" w:hanging="360"/>
+      </w:pPr>
+      <w:rPr>
+        <w:rFonts w:ascii="Symbol" w:hAnsi="Symbol" w:hint="default"/>
+        <w:sz w:val="20"/>
+      </w:rPr>
+    </w:lvl>
+    <w:lvl w:ilvl="1" w:tentative="1">
+      <w:start w:val="1"/>
+      <w:numFmt w:val="bullet"/>
+      <w:lvlText w:val="o"/>
+      <w:lvlJc w:val="left"/>
+      <w:pPr>
+        <w:tabs>
+          <w:tab w:val="num" w:pos="1440"/>
+        </w:tabs>
+        <w:ind w:left="1440" w:hanging="360"/>
+      </w:pPr>
+      <w:rPr>
+        <w:rFonts w:ascii="Courier New" w:hAnsi="Courier New" w:hint="default"/>
+        <w:sz w:val="20"/>
+      </w:rPr>
+    </w:lvl>
+    <w:lvl w:ilvl="2" w:tentative="1">
+      <w:start w:val="1"/>
+      <w:numFmt w:val="bullet"/>
+      <w:lvlText w:val=""/>
+      <w:lvlJc w:val="left"/>
+      <w:pPr>
+        <w:tabs>
+          <w:tab w:val="num" w:pos="2160"/>
+        </w:tabs>
+        <w:ind w:left="2160" w:hanging="360"/>
+      </w:pPr>
+      <w:rPr>
+        <w:rFonts w:ascii="Wingdings" w:hAnsi="Wingdings" w:hint="default"/>
+        <w:sz w:val="20"/>
+      </w:rPr>
+    </w:lvl>
+    <w:lvl w:ilvl="3" w:tentative="1">
+      <w:start w:val="1"/>
+      <w:numFmt w:val="bullet"/>
+      <w:lvlText w:val=""/>
+      <w:lvlJc w:val="left"/>
+      <w:pPr>
+        <w:tabs>
+          <w:tab w:val="num" w:pos="2880"/>
+        </w:tabs>
+        <w:ind w:left="2880" w:hanging="360"/>
+      </w:pPr>
+      <w:rPr>
+        <w:rFonts w:ascii="Wingdings" w:hAnsi="Wingdings" w:hint="default"/>
+        <w:sz w:val="20"/>
+      </w:rPr>
+    </w:lvl>
+    <w:lvl w:ilvl="4" w:tentative="1">
+      <w:start w:val="1"/>
+      <w:numFmt w:val="bullet"/>
+      <w:lvlText w:val=""/>
+      <w:lvlJc w:val="left"/>
+      <w:pPr>
+        <w:tabs>
+          <w:tab w:val="num" w:pos="3600"/>
+        </w:tabs>
+        <w:ind w:left="3600" w:hanging="360"/>
+      </w:pPr>
+      <w:rPr>
+        <w:rFonts w:ascii="Wingdings" w:hAnsi="Wingdings" w:hint="default"/>
+        <w:sz w:val="20"/>
+      </w:rPr>
+    </w:lvl>
+    <w:lvl w:ilvl="5" w:tentative="1">
+      <w:start w:val="1"/>
+      <w:numFmt w:val="bullet"/>
+      <w:lvlText w:val=""/>
+      <w:lvlJc w:val="left"/>
+      <w:pPr>
+        <w:tabs>
+          <w:tab w:val="num" w:pos="4320"/>
+        </w:tabs>
+        <w:ind w:left="4320" w:hanging="360"/>
+      </w:pPr>
+      <w:rPr>
+        <w:rFonts w:ascii="Wingdings" w:hAnsi="Wingdings" w:hint="default"/>
+        <w:sz w:val="20"/>
+      </w:rPr>
+    </w:lvl>
+    <w:lvl w:ilvl="6" w:tentative="1">
+      <w:start w:val="1"/>
+      <w:numFmt w:val="bullet"/>
+      <w:lvlText w:val=""/>
+      <w:lvlJc w:val="left"/>
+      <w:pPr>
+        <w:tabs>
+          <w:tab w:val="num" w:pos="5040"/>
+        </w:tabs>
+        <w:ind w:left="5040" w:hanging="360"/>
+      </w:pPr>
+      <w:rPr>
+        <w:rFonts w:ascii="Wingdings" w:hAnsi="Wingdings" w:hint="default"/>
+        <w:sz w:val="20"/>
+      </w:rPr>
+    </w:lvl>
+    <w:lvl w:ilvl="7" w:tentative="1">
+      <w:start w:val="1"/>
+      <w:numFmt w:val="bullet"/>
+      <w:lvlText w:val=""/>
+      <w:lvlJc w:val="left"/>
+      <w:pPr>
+        <w:tabs>
+          <w:tab w:val="num" w:pos="5760"/>
+        </w:tabs>
+        <w:ind w:left="5760" w:hanging="360"/>
+      </w:pPr>
+      <w:rPr>
+        <w:rFonts w:ascii="Wingdings" w:hAnsi="Wingdings" w:hint="default"/>
+        <w:sz w:val="20"/>
+      </w:rPr>
+    </w:lvl>
+    <w:lvl w:ilvl="8" w:tentative="1">
+      <w:start w:val="1"/>
+      <w:numFmt w:val="bullet"/>
+      <w:lvlText w:val=""/>
+      <w:lvlJc w:val="left"/>
+      <w:pPr>
+        <w:tabs>
+          <w:tab w:val="num" w:pos="6480"/>
+        </w:tabs>
+        <w:ind w:left="6480" w:hanging="360"/>
+      </w:pPr>
+      <w:rPr>
+        <w:rFonts w:ascii="Wingdings" w:hAnsi="Wingdings" w:hint="default"/>
+        <w:sz w:val="20"/>
+      </w:rPr>
+    </w:lvl>
+  </w:abstractNum>
+  <w:abstractNum w:abstractNumId="3" w15:restartNumberingAfterBreak="0">
     <w:nsid w:val="2E094502"/>
     <w:multiLevelType w:val="hybridMultilevel"/>
     <w:tmpl w:val="62F6CEF8"/>
@@ -1922,7 +3340,7 @@
       </w:rPr>
     </w:lvl>
   </w:abstractNum>
-  <w:abstractNum w:abstractNumId="3" w15:restartNumberingAfterBreak="0">
+  <w:abstractNum w:abstractNumId="4" w15:restartNumberingAfterBreak="0">
     <w:nsid w:val="30D047D7"/>
     <w:multiLevelType w:val="hybridMultilevel"/>
     <w:tmpl w:val="8CEEF8C6"/>
@@ -2035,7 +3453,7 @@
       </w:rPr>
     </w:lvl>
   </w:abstractNum>
-  <w:abstractNum w:abstractNumId="4" w15:restartNumberingAfterBreak="0">
+  <w:abstractNum w:abstractNumId="5" w15:restartNumberingAfterBreak="0">
     <w:nsid w:val="32AE7A54"/>
     <w:multiLevelType w:val="multilevel"/>
     <w:tmpl w:val="6E7A9B62"/>
@@ -2184,7 +3602,120 @@
       </w:rPr>
     </w:lvl>
   </w:abstractNum>
-  <w:abstractNum w:abstractNumId="5" w15:restartNumberingAfterBreak="0">
+  <w:abstractNum w:abstractNumId="6" w15:restartNumberingAfterBreak="0">
+    <w:nsid w:val="3B364426"/>
+    <w:multiLevelType w:val="hybridMultilevel"/>
+    <w:tmpl w:val="BE8A6CAE"/>
+    <w:lvl w:ilvl="0" w:tplc="04090001">
+      <w:start w:val="1"/>
+      <w:numFmt w:val="bullet"/>
+      <w:lvlText w:val=""/>
+      <w:lvlJc w:val="left"/>
+      <w:pPr>
+        <w:ind w:left="360" w:hanging="360"/>
+      </w:pPr>
+      <w:rPr>
+        <w:rFonts w:ascii="Symbol" w:hAnsi="Symbol" w:hint="default"/>
+      </w:rPr>
+    </w:lvl>
+    <w:lvl w:ilvl="1" w:tplc="04090003" w:tentative="1">
+      <w:start w:val="1"/>
+      <w:numFmt w:val="bullet"/>
+      <w:lvlText w:val="o"/>
+      <w:lvlJc w:val="left"/>
+      <w:pPr>
+        <w:ind w:left="1080" w:hanging="360"/>
+      </w:pPr>
+      <w:rPr>
+        <w:rFonts w:ascii="Courier New" w:hAnsi="Courier New" w:cs="Courier New" w:hint="default"/>
+      </w:rPr>
+    </w:lvl>
+    <w:lvl w:ilvl="2" w:tplc="04090005" w:tentative="1">
+      <w:start w:val="1"/>
+      <w:numFmt w:val="bullet"/>
+      <w:lvlText w:val=""/>
+      <w:lvlJc w:val="left"/>
+      <w:pPr>
+        <w:ind w:left="1800" w:hanging="360"/>
+      </w:pPr>
+      <w:rPr>
+        <w:rFonts w:ascii="Wingdings" w:hAnsi="Wingdings" w:hint="default"/>
+      </w:rPr>
+    </w:lvl>
+    <w:lvl w:ilvl="3" w:tplc="04090001" w:tentative="1">
+      <w:start w:val="1"/>
+      <w:numFmt w:val="bullet"/>
+      <w:lvlText w:val=""/>
+      <w:lvlJc w:val="left"/>
+      <w:pPr>
+        <w:ind w:left="2520" w:hanging="360"/>
+      </w:pPr>
+      <w:rPr>
+        <w:rFonts w:ascii="Symbol" w:hAnsi="Symbol" w:hint="default"/>
+      </w:rPr>
+    </w:lvl>
+    <w:lvl w:ilvl="4" w:tplc="04090003" w:tentative="1">
+      <w:start w:val="1"/>
+      <w:numFmt w:val="bullet"/>
+      <w:lvlText w:val="o"/>
+      <w:lvlJc w:val="left"/>
+      <w:pPr>
+        <w:ind w:left="3240" w:hanging="360"/>
+      </w:pPr>
+      <w:rPr>
+        <w:rFonts w:ascii="Courier New" w:hAnsi="Courier New" w:cs="Courier New" w:hint="default"/>
+      </w:rPr>
+    </w:lvl>
+    <w:lvl w:ilvl="5" w:tplc="04090005" w:tentative="1">
+      <w:start w:val="1"/>
+      <w:numFmt w:val="bullet"/>
+      <w:lvlText w:val=""/>
+      <w:lvlJc w:val="left"/>
+      <w:pPr>
+        <w:ind w:left="3960" w:hanging="360"/>
+      </w:pPr>
+      <w:rPr>
+        <w:rFonts w:ascii="Wingdings" w:hAnsi="Wingdings" w:hint="default"/>
+      </w:rPr>
+    </w:lvl>
+    <w:lvl w:ilvl="6" w:tplc="04090001" w:tentative="1">
+      <w:start w:val="1"/>
+      <w:numFmt w:val="bullet"/>
+      <w:lvlText w:val=""/>
+      <w:lvlJc w:val="left"/>
+      <w:pPr>
+        <w:ind w:left="4680" w:hanging="360"/>
+      </w:pPr>
+      <w:rPr>
+        <w:rFonts w:ascii="Symbol" w:hAnsi="Symbol" w:hint="default"/>
+      </w:rPr>
+    </w:lvl>
+    <w:lvl w:ilvl="7" w:tplc="04090003" w:tentative="1">
+      <w:start w:val="1"/>
+      <w:numFmt w:val="bullet"/>
+      <w:lvlText w:val="o"/>
+      <w:lvlJc w:val="left"/>
+      <w:pPr>
+        <w:ind w:left="5400" w:hanging="360"/>
+      </w:pPr>
+      <w:rPr>
+        <w:rFonts w:ascii="Courier New" w:hAnsi="Courier New" w:cs="Courier New" w:hint="default"/>
+      </w:rPr>
+    </w:lvl>
+    <w:lvl w:ilvl="8" w:tplc="04090005" w:tentative="1">
+      <w:start w:val="1"/>
+      <w:numFmt w:val="bullet"/>
+      <w:lvlText w:val=""/>
+      <w:lvlJc w:val="left"/>
+      <w:pPr>
+        <w:ind w:left="6120" w:hanging="360"/>
+      </w:pPr>
+      <w:rPr>
+        <w:rFonts w:ascii="Wingdings" w:hAnsi="Wingdings" w:hint="default"/>
+      </w:rPr>
+    </w:lvl>
+  </w:abstractNum>
+  <w:abstractNum w:abstractNumId="7" w15:restartNumberingAfterBreak="0">
     <w:nsid w:val="3C275E5B"/>
     <w:multiLevelType w:val="hybridMultilevel"/>
     <w:tmpl w:val="334087DC"/>
@@ -2297,7 +3828,7 @@
       </w:rPr>
     </w:lvl>
   </w:abstractNum>
-  <w:abstractNum w:abstractNumId="6" w15:restartNumberingAfterBreak="0">
+  <w:abstractNum w:abstractNumId="8" w15:restartNumberingAfterBreak="0">
     <w:nsid w:val="43E84C05"/>
     <w:multiLevelType w:val="hybridMultilevel"/>
     <w:tmpl w:val="551C8784"/>
@@ -2410,7 +3941,7 @@
       </w:rPr>
     </w:lvl>
   </w:abstractNum>
-  <w:abstractNum w:abstractNumId="7" w15:restartNumberingAfterBreak="0">
+  <w:abstractNum w:abstractNumId="9" w15:restartNumberingAfterBreak="0">
     <w:nsid w:val="445D75F2"/>
     <w:multiLevelType w:val="multilevel"/>
     <w:tmpl w:val="4B960CB0"/>
@@ -2559,7 +4090,7 @@
       </w:rPr>
     </w:lvl>
   </w:abstractNum>
-  <w:abstractNum w:abstractNumId="8" w15:restartNumberingAfterBreak="0">
+  <w:abstractNum w:abstractNumId="10" w15:restartNumberingAfterBreak="0">
     <w:nsid w:val="46CA6D5A"/>
     <w:multiLevelType w:val="multilevel"/>
     <w:tmpl w:val="E780D702"/>
@@ -2708,7 +4239,269 @@
       </w:rPr>
     </w:lvl>
   </w:abstractNum>
-  <w:abstractNum w:abstractNumId="9" w15:restartNumberingAfterBreak="0">
+  <w:abstractNum w:abstractNumId="11" w15:restartNumberingAfterBreak="0">
+    <w:nsid w:val="4A05625E"/>
+    <w:multiLevelType w:val="hybridMultilevel"/>
+    <w:tmpl w:val="DB3AD6C8"/>
+    <w:lvl w:ilvl="0" w:tplc="04090001">
+      <w:start w:val="1"/>
+      <w:numFmt w:val="bullet"/>
+      <w:lvlText w:val=""/>
+      <w:lvlJc w:val="left"/>
+      <w:pPr>
+        <w:ind w:left="360" w:hanging="360"/>
+      </w:pPr>
+      <w:rPr>
+        <w:rFonts w:ascii="Symbol" w:hAnsi="Symbol" w:hint="default"/>
+      </w:rPr>
+    </w:lvl>
+    <w:lvl w:ilvl="1" w:tplc="04090003" w:tentative="1">
+      <w:start w:val="1"/>
+      <w:numFmt w:val="bullet"/>
+      <w:lvlText w:val="o"/>
+      <w:lvlJc w:val="left"/>
+      <w:pPr>
+        <w:ind w:left="1080" w:hanging="360"/>
+      </w:pPr>
+      <w:rPr>
+        <w:rFonts w:ascii="Courier New" w:hAnsi="Courier New" w:cs="Courier New" w:hint="default"/>
+      </w:rPr>
+    </w:lvl>
+    <w:lvl w:ilvl="2" w:tplc="04090005" w:tentative="1">
+      <w:start w:val="1"/>
+      <w:numFmt w:val="bullet"/>
+      <w:lvlText w:val=""/>
+      <w:lvlJc w:val="left"/>
+      <w:pPr>
+        <w:ind w:left="1800" w:hanging="360"/>
+      </w:pPr>
+      <w:rPr>
+        <w:rFonts w:ascii="Wingdings" w:hAnsi="Wingdings" w:hint="default"/>
+      </w:rPr>
+    </w:lvl>
+    <w:lvl w:ilvl="3" w:tplc="04090001" w:tentative="1">
+      <w:start w:val="1"/>
+      <w:numFmt w:val="bullet"/>
+      <w:lvlText w:val=""/>
+      <w:lvlJc w:val="left"/>
+      <w:pPr>
+        <w:ind w:left="2520" w:hanging="360"/>
+      </w:pPr>
+      <w:rPr>
+        <w:rFonts w:ascii="Symbol" w:hAnsi="Symbol" w:hint="default"/>
+      </w:rPr>
+    </w:lvl>
+    <w:lvl w:ilvl="4" w:tplc="04090003" w:tentative="1">
+      <w:start w:val="1"/>
+      <w:numFmt w:val="bullet"/>
+      <w:lvlText w:val="o"/>
+      <w:lvlJc w:val="left"/>
+      <w:pPr>
+        <w:ind w:left="3240" w:hanging="360"/>
+      </w:pPr>
+      <w:rPr>
+        <w:rFonts w:ascii="Courier New" w:hAnsi="Courier New" w:cs="Courier New" w:hint="default"/>
+      </w:rPr>
+    </w:lvl>
+    <w:lvl w:ilvl="5" w:tplc="04090005" w:tentative="1">
+      <w:start w:val="1"/>
+      <w:numFmt w:val="bullet"/>
+      <w:lvlText w:val=""/>
+      <w:lvlJc w:val="left"/>
+      <w:pPr>
+        <w:ind w:left="3960" w:hanging="360"/>
+      </w:pPr>
+      <w:rPr>
+        <w:rFonts w:ascii="Wingdings" w:hAnsi="Wingdings" w:hint="default"/>
+      </w:rPr>
+    </w:lvl>
+    <w:lvl w:ilvl="6" w:tplc="04090001" w:tentative="1">
+      <w:start w:val="1"/>
+      <w:numFmt w:val="bullet"/>
+      <w:lvlText w:val=""/>
+      <w:lvlJc w:val="left"/>
+      <w:pPr>
+        <w:ind w:left="4680" w:hanging="360"/>
+      </w:pPr>
+      <w:rPr>
+        <w:rFonts w:ascii="Symbol" w:hAnsi="Symbol" w:hint="default"/>
+      </w:rPr>
+    </w:lvl>
+    <w:lvl w:ilvl="7" w:tplc="04090003" w:tentative="1">
+      <w:start w:val="1"/>
+      <w:numFmt w:val="bullet"/>
+      <w:lvlText w:val="o"/>
+      <w:lvlJc w:val="left"/>
+      <w:pPr>
+        <w:ind w:left="5400" w:hanging="360"/>
+      </w:pPr>
+      <w:rPr>
+        <w:rFonts w:ascii="Courier New" w:hAnsi="Courier New" w:cs="Courier New" w:hint="default"/>
+      </w:rPr>
+    </w:lvl>
+    <w:lvl w:ilvl="8" w:tplc="04090005" w:tentative="1">
+      <w:start w:val="1"/>
+      <w:numFmt w:val="bullet"/>
+      <w:lvlText w:val=""/>
+      <w:lvlJc w:val="left"/>
+      <w:pPr>
+        <w:ind w:left="6120" w:hanging="360"/>
+      </w:pPr>
+      <w:rPr>
+        <w:rFonts w:ascii="Wingdings" w:hAnsi="Wingdings" w:hint="default"/>
+      </w:rPr>
+    </w:lvl>
+  </w:abstractNum>
+  <w:abstractNum w:abstractNumId="12" w15:restartNumberingAfterBreak="0">
+    <w:nsid w:val="4A310DF8"/>
+    <w:multiLevelType w:val="multilevel"/>
+    <w:tmpl w:val="2968FB3E"/>
+    <w:lvl w:ilvl="0">
+      <w:start w:val="1"/>
+      <w:numFmt w:val="bullet"/>
+      <w:lvlText w:val=""/>
+      <w:lvlJc w:val="left"/>
+      <w:pPr>
+        <w:tabs>
+          <w:tab w:val="num" w:pos="720"/>
+        </w:tabs>
+        <w:ind w:left="720" w:hanging="360"/>
+      </w:pPr>
+      <w:rPr>
+        <w:rFonts w:ascii="Symbol" w:hAnsi="Symbol" w:hint="default"/>
+        <w:sz w:val="20"/>
+      </w:rPr>
+    </w:lvl>
+    <w:lvl w:ilvl="1" w:tentative="1">
+      <w:start w:val="1"/>
+      <w:numFmt w:val="bullet"/>
+      <w:lvlText w:val="o"/>
+      <w:lvlJc w:val="left"/>
+      <w:pPr>
+        <w:tabs>
+          <w:tab w:val="num" w:pos="1440"/>
+        </w:tabs>
+        <w:ind w:left="1440" w:hanging="360"/>
+      </w:pPr>
+      <w:rPr>
+        <w:rFonts w:ascii="Courier New" w:hAnsi="Courier New" w:hint="default"/>
+        <w:sz w:val="20"/>
+      </w:rPr>
+    </w:lvl>
+    <w:lvl w:ilvl="2" w:tentative="1">
+      <w:start w:val="1"/>
+      <w:numFmt w:val="bullet"/>
+      <w:lvlText w:val=""/>
+      <w:lvlJc w:val="left"/>
+      <w:pPr>
+        <w:tabs>
+          <w:tab w:val="num" w:pos="2160"/>
+        </w:tabs>
+        <w:ind w:left="2160" w:hanging="360"/>
+      </w:pPr>
+      <w:rPr>
+        <w:rFonts w:ascii="Wingdings" w:hAnsi="Wingdings" w:hint="default"/>
+        <w:sz w:val="20"/>
+      </w:rPr>
+    </w:lvl>
+    <w:lvl w:ilvl="3" w:tentative="1">
+      <w:start w:val="1"/>
+      <w:numFmt w:val="bullet"/>
+      <w:lvlText w:val=""/>
+      <w:lvlJc w:val="left"/>
+      <w:pPr>
+        <w:tabs>
+          <w:tab w:val="num" w:pos="2880"/>
+        </w:tabs>
+        <w:ind w:left="2880" w:hanging="360"/>
+      </w:pPr>
+      <w:rPr>
+        <w:rFonts w:ascii="Wingdings" w:hAnsi="Wingdings" w:hint="default"/>
+        <w:sz w:val="20"/>
+      </w:rPr>
+    </w:lvl>
+    <w:lvl w:ilvl="4" w:tentative="1">
+      <w:start w:val="1"/>
+      <w:numFmt w:val="bullet"/>
+      <w:lvlText w:val=""/>
+      <w:lvlJc w:val="left"/>
+      <w:pPr>
+        <w:tabs>
+          <w:tab w:val="num" w:pos="3600"/>
+        </w:tabs>
+        <w:ind w:left="3600" w:hanging="360"/>
+      </w:pPr>
+      <w:rPr>
+        <w:rFonts w:ascii="Wingdings" w:hAnsi="Wingdings" w:hint="default"/>
+        <w:sz w:val="20"/>
+      </w:rPr>
+    </w:lvl>
+    <w:lvl w:ilvl="5" w:tentative="1">
+      <w:start w:val="1"/>
+      <w:numFmt w:val="bullet"/>
+      <w:lvlText w:val=""/>
+      <w:lvlJc w:val="left"/>
+      <w:pPr>
+        <w:tabs>
+          <w:tab w:val="num" w:pos="4320"/>
+        </w:tabs>
+        <w:ind w:left="4320" w:hanging="360"/>
+      </w:pPr>
+      <w:rPr>
+        <w:rFonts w:ascii="Wingdings" w:hAnsi="Wingdings" w:hint="default"/>
+        <w:sz w:val="20"/>
+      </w:rPr>
+    </w:lvl>
+    <w:lvl w:ilvl="6" w:tentative="1">
+      <w:start w:val="1"/>
+      <w:numFmt w:val="bullet"/>
+      <w:lvlText w:val=""/>
+      <w:lvlJc w:val="left"/>
+      <w:pPr>
+        <w:tabs>
+          <w:tab w:val="num" w:pos="5040"/>
+        </w:tabs>
+        <w:ind w:left="5040" w:hanging="360"/>
+      </w:pPr>
+      <w:rPr>
+        <w:rFonts w:ascii="Wingdings" w:hAnsi="Wingdings" w:hint="default"/>
+        <w:sz w:val="20"/>
+      </w:rPr>
+    </w:lvl>
+    <w:lvl w:ilvl="7" w:tentative="1">
+      <w:start w:val="1"/>
+      <w:numFmt w:val="bullet"/>
+      <w:lvlText w:val=""/>
+      <w:lvlJc w:val="left"/>
+      <w:pPr>
+        <w:tabs>
+          <w:tab w:val="num" w:pos="5760"/>
+        </w:tabs>
+        <w:ind w:left="5760" w:hanging="360"/>
+      </w:pPr>
+      <w:rPr>
+        <w:rFonts w:ascii="Wingdings" w:hAnsi="Wingdings" w:hint="default"/>
+        <w:sz w:val="20"/>
+      </w:rPr>
+    </w:lvl>
+    <w:lvl w:ilvl="8" w:tentative="1">
+      <w:start w:val="1"/>
+      <w:numFmt w:val="bullet"/>
+      <w:lvlText w:val=""/>
+      <w:lvlJc w:val="left"/>
+      <w:pPr>
+        <w:tabs>
+          <w:tab w:val="num" w:pos="6480"/>
+        </w:tabs>
+        <w:ind w:left="6480" w:hanging="360"/>
+      </w:pPr>
+      <w:rPr>
+        <w:rFonts w:ascii="Wingdings" w:hAnsi="Wingdings" w:hint="default"/>
+        <w:sz w:val="20"/>
+      </w:rPr>
+    </w:lvl>
+  </w:abstractNum>
+  <w:abstractNum w:abstractNumId="13" w15:restartNumberingAfterBreak="0">
     <w:nsid w:val="50593D05"/>
     <w:multiLevelType w:val="multilevel"/>
     <w:tmpl w:val="3E5E27A8"/>
@@ -2857,7 +4650,7 @@
       </w:rPr>
     </w:lvl>
   </w:abstractNum>
-  <w:abstractNum w:abstractNumId="10" w15:restartNumberingAfterBreak="0">
+  <w:abstractNum w:abstractNumId="14" w15:restartNumberingAfterBreak="0">
     <w:nsid w:val="51FE3797"/>
     <w:multiLevelType w:val="hybridMultilevel"/>
     <w:tmpl w:val="B682248E"/>
@@ -2970,7 +4763,7 @@
       </w:rPr>
     </w:lvl>
   </w:abstractNum>
-  <w:abstractNum w:abstractNumId="11" w15:restartNumberingAfterBreak="0">
+  <w:abstractNum w:abstractNumId="15" w15:restartNumberingAfterBreak="0">
     <w:nsid w:val="6008629D"/>
     <w:multiLevelType w:val="hybridMultilevel"/>
     <w:tmpl w:val="CAFCAEBA"/>
@@ -3083,7 +4876,156 @@
       </w:rPr>
     </w:lvl>
   </w:abstractNum>
-  <w:abstractNum w:abstractNumId="12" w15:restartNumberingAfterBreak="0">
+  <w:abstractNum w:abstractNumId="16" w15:restartNumberingAfterBreak="0">
+    <w:nsid w:val="735314E1"/>
+    <w:multiLevelType w:val="multilevel"/>
+    <w:tmpl w:val="3D926F3E"/>
+    <w:lvl w:ilvl="0">
+      <w:start w:val="1"/>
+      <w:numFmt w:val="bullet"/>
+      <w:lvlText w:val=""/>
+      <w:lvlJc w:val="left"/>
+      <w:pPr>
+        <w:tabs>
+          <w:tab w:val="num" w:pos="720"/>
+        </w:tabs>
+        <w:ind w:left="720" w:hanging="360"/>
+      </w:pPr>
+      <w:rPr>
+        <w:rFonts w:ascii="Symbol" w:hAnsi="Symbol" w:hint="default"/>
+        <w:sz w:val="20"/>
+      </w:rPr>
+    </w:lvl>
+    <w:lvl w:ilvl="1" w:tentative="1">
+      <w:start w:val="1"/>
+      <w:numFmt w:val="bullet"/>
+      <w:lvlText w:val="o"/>
+      <w:lvlJc w:val="left"/>
+      <w:pPr>
+        <w:tabs>
+          <w:tab w:val="num" w:pos="1440"/>
+        </w:tabs>
+        <w:ind w:left="1440" w:hanging="360"/>
+      </w:pPr>
+      <w:rPr>
+        <w:rFonts w:ascii="Courier New" w:hAnsi="Courier New" w:hint="default"/>
+        <w:sz w:val="20"/>
+      </w:rPr>
+    </w:lvl>
+    <w:lvl w:ilvl="2" w:tentative="1">
+      <w:start w:val="1"/>
+      <w:numFmt w:val="bullet"/>
+      <w:lvlText w:val=""/>
+      <w:lvlJc w:val="left"/>
+      <w:pPr>
+        <w:tabs>
+          <w:tab w:val="num" w:pos="2160"/>
+        </w:tabs>
+        <w:ind w:left="2160" w:hanging="360"/>
+      </w:pPr>
+      <w:rPr>
+        <w:rFonts w:ascii="Wingdings" w:hAnsi="Wingdings" w:hint="default"/>
+        <w:sz w:val="20"/>
+      </w:rPr>
+    </w:lvl>
+    <w:lvl w:ilvl="3" w:tentative="1">
+      <w:start w:val="1"/>
+      <w:numFmt w:val="bullet"/>
+      <w:lvlText w:val=""/>
+      <w:lvlJc w:val="left"/>
+      <w:pPr>
+        <w:tabs>
+          <w:tab w:val="num" w:pos="2880"/>
+        </w:tabs>
+        <w:ind w:left="2880" w:hanging="360"/>
+      </w:pPr>
+      <w:rPr>
+        <w:rFonts w:ascii="Wingdings" w:hAnsi="Wingdings" w:hint="default"/>
+        <w:sz w:val="20"/>
+      </w:rPr>
+    </w:lvl>
+    <w:lvl w:ilvl="4" w:tentative="1">
+      <w:start w:val="1"/>
+      <w:numFmt w:val="bullet"/>
+      <w:lvlText w:val=""/>
+      <w:lvlJc w:val="left"/>
+      <w:pPr>
+        <w:tabs>
+          <w:tab w:val="num" w:pos="3600"/>
+        </w:tabs>
+        <w:ind w:left="3600" w:hanging="360"/>
+      </w:pPr>
+      <w:rPr>
+        <w:rFonts w:ascii="Wingdings" w:hAnsi="Wingdings" w:hint="default"/>
+        <w:sz w:val="20"/>
+      </w:rPr>
+    </w:lvl>
+    <w:lvl w:ilvl="5" w:tentative="1">
+      <w:start w:val="1"/>
+      <w:numFmt w:val="bullet"/>
+      <w:lvlText w:val=""/>
+      <w:lvlJc w:val="left"/>
+      <w:pPr>
+        <w:tabs>
+          <w:tab w:val="num" w:pos="4320"/>
+        </w:tabs>
+        <w:ind w:left="4320" w:hanging="360"/>
+      </w:pPr>
+      <w:rPr>
+        <w:rFonts w:ascii="Wingdings" w:hAnsi="Wingdings" w:hint="default"/>
+        <w:sz w:val="20"/>
+      </w:rPr>
+    </w:lvl>
+    <w:lvl w:ilvl="6" w:tentative="1">
+      <w:start w:val="1"/>
+      <w:numFmt w:val="bullet"/>
+      <w:lvlText w:val=""/>
+      <w:lvlJc w:val="left"/>
+      <w:pPr>
+        <w:tabs>
+          <w:tab w:val="num" w:pos="5040"/>
+        </w:tabs>
+        <w:ind w:left="5040" w:hanging="360"/>
+      </w:pPr>
+      <w:rPr>
+        <w:rFonts w:ascii="Wingdings" w:hAnsi="Wingdings" w:hint="default"/>
+        <w:sz w:val="20"/>
+      </w:rPr>
+    </w:lvl>
+    <w:lvl w:ilvl="7" w:tentative="1">
+      <w:start w:val="1"/>
+      <w:numFmt w:val="bullet"/>
+      <w:lvlText w:val=""/>
+      <w:lvlJc w:val="left"/>
+      <w:pPr>
+        <w:tabs>
+          <w:tab w:val="num" w:pos="5760"/>
+        </w:tabs>
+        <w:ind w:left="5760" w:hanging="360"/>
+      </w:pPr>
+      <w:rPr>
+        <w:rFonts w:ascii="Wingdings" w:hAnsi="Wingdings" w:hint="default"/>
+        <w:sz w:val="20"/>
+      </w:rPr>
+    </w:lvl>
+    <w:lvl w:ilvl="8" w:tentative="1">
+      <w:start w:val="1"/>
+      <w:numFmt w:val="bullet"/>
+      <w:lvlText w:val=""/>
+      <w:lvlJc w:val="left"/>
+      <w:pPr>
+        <w:tabs>
+          <w:tab w:val="num" w:pos="6480"/>
+        </w:tabs>
+        <w:ind w:left="6480" w:hanging="360"/>
+      </w:pPr>
+      <w:rPr>
+        <w:rFonts w:ascii="Wingdings" w:hAnsi="Wingdings" w:hint="default"/>
+        <w:sz w:val="20"/>
+      </w:rPr>
+    </w:lvl>
+  </w:abstractNum>
+  <w:abstractNum w:abstractNumId="17" w15:restartNumberingAfterBreak="0">
     <w:nsid w:val="7B623942"/>
     <w:multiLevelType w:val="hybridMultilevel"/>
     <w:tmpl w:val="AEA8E736"/>
@@ -3200,40 +5142,55 @@
     <w:abstractNumId w:val="1"/>
   </w:num>
   <w:num w:numId="2">
-    <w:abstractNumId w:val="11"/>
+    <w:abstractNumId w:val="15"/>
   </w:num>
   <w:num w:numId="3">
-    <w:abstractNumId w:val="5"/>
+    <w:abstractNumId w:val="7"/>
   </w:num>
   <w:num w:numId="4">
-    <w:abstractNumId w:val="3"/>
+    <w:abstractNumId w:val="4"/>
   </w:num>
   <w:num w:numId="5">
-    <w:abstractNumId w:val="7"/>
+    <w:abstractNumId w:val="9"/>
   </w:num>
   <w:num w:numId="6">
     <w:abstractNumId w:val="0"/>
   </w:num>
   <w:num w:numId="7">
+    <w:abstractNumId w:val="17"/>
+  </w:num>
+  <w:num w:numId="8">
+    <w:abstractNumId w:val="3"/>
+  </w:num>
+  <w:num w:numId="9">
+    <w:abstractNumId w:val="5"/>
+  </w:num>
+  <w:num w:numId="10">
+    <w:abstractNumId w:val="13"/>
+  </w:num>
+  <w:num w:numId="11">
+    <w:abstractNumId w:val="10"/>
+  </w:num>
+  <w:num w:numId="12">
+    <w:abstractNumId w:val="8"/>
+  </w:num>
+  <w:num w:numId="13">
+    <w:abstractNumId w:val="14"/>
+  </w:num>
+  <w:num w:numId="14">
+    <w:abstractNumId w:val="2"/>
+  </w:num>
+  <w:num w:numId="15">
+    <w:abstractNumId w:val="6"/>
+  </w:num>
+  <w:num w:numId="16">
     <w:abstractNumId w:val="12"/>
   </w:num>
-  <w:num w:numId="8">
-    <w:abstractNumId w:val="2"/>
+  <w:num w:numId="17">
+    <w:abstractNumId w:val="16"/>
   </w:num>
-  <w:num w:numId="9">
-    <w:abstractNumId w:val="4"/>
-  </w:num>
-  <w:num w:numId="10">
-    <w:abstractNumId w:val="9"/>
-  </w:num>
-  <w:num w:numId="11">
-    <w:abstractNumId w:val="8"/>
-  </w:num>
-  <w:num w:numId="12">
-    <w:abstractNumId w:val="6"/>
-  </w:num>
-  <w:num w:numId="13">
-    <w:abstractNumId w:val="10"/>
+  <w:num w:numId="18">
+    <w:abstractNumId w:val="11"/>
   </w:num>
 </w:numbering>
 </file>

</xml_diff>

<commit_message>
Jeans description - Final Updated
</commit_message>
<xml_diff>
--- a/FriasWebsite/Content/Jeans descriptiont.docx
+++ b/FriasWebsite/Content/Jeans descriptiont.docx
@@ -2409,7 +2409,6 @@
           <w:u w:val="single"/>
         </w:rPr>
       </w:pPr>
-      <w:bookmarkStart w:id="0" w:name="_GoBack"/>
       <w:r>
         <w:rPr>
           <w:noProof/>
@@ -2485,7 +2484,6 @@
           </wp:anchor>
         </w:drawing>
       </w:r>
-      <w:bookmarkEnd w:id="0"/>
       <w:r>
         <w:rPr>
           <w:rFonts w:ascii="Times New Roman" w:hAnsi="Times New Roman" w:cs="Times New Roman"/>
@@ -2804,6 +2802,399 @@
       </w:r>
     </w:p>
     <w:p/>
+    <w:p/>
+    <w:p>
+      <w:pPr>
+        <w:pStyle w:val="ListParagraph"/>
+        <w:ind w:left="2160"/>
+        <w:rPr>
+          <w:rFonts w:ascii="Times New Roman" w:hAnsi="Times New Roman" w:cs="Times New Roman"/>
+          <w:b/>
+          <w:sz w:val="32"/>
+          <w:u w:val="single"/>
+        </w:rPr>
+      </w:pPr>
+      <w:r>
+        <w:rPr>
+          <w:noProof/>
+        </w:rPr>
+        <w:drawing>
+          <wp:anchor distT="0" distB="0" distL="114300" distR="114300" simplePos="0" relativeHeight="251664384" behindDoc="0" locked="0" layoutInCell="1" allowOverlap="1" wp14:anchorId="373CAA08" wp14:editId="2D53D1D2">
+            <wp:simplePos x="0" y="0"/>
+            <wp:positionH relativeFrom="margin">
+              <wp:posOffset>263525</wp:posOffset>
+            </wp:positionH>
+            <wp:positionV relativeFrom="paragraph">
+              <wp:posOffset>19685</wp:posOffset>
+            </wp:positionV>
+            <wp:extent cx="2994660" cy="3383280"/>
+            <wp:effectExtent l="0" t="0" r="0" b="7620"/>
+            <wp:wrapThrough wrapText="bothSides">
+              <wp:wrapPolygon edited="0">
+                <wp:start x="0" y="0"/>
+                <wp:lineTo x="0" y="21527"/>
+                <wp:lineTo x="21435" y="21527"/>
+                <wp:lineTo x="21435" y="0"/>
+                <wp:lineTo x="0" y="0"/>
+              </wp:wrapPolygon>
+            </wp:wrapThrough>
+            <wp:docPr id="10" name="Picture 10" descr="C:\Users\WaiSien\Desktop\group9friaswebsite\FriasWebsite\Images\Jeans Products\13.jpg"/>
+            <wp:cNvGraphicFramePr>
+              <a:graphicFrameLocks xmlns:a="http://schemas.openxmlformats.org/drawingml/2006/main" noChangeAspect="1"/>
+            </wp:cNvGraphicFramePr>
+            <a:graphic xmlns:a="http://schemas.openxmlformats.org/drawingml/2006/main">
+              <a:graphicData uri="http://schemas.openxmlformats.org/drawingml/2006/picture">
+                <pic:pic xmlns:pic="http://schemas.openxmlformats.org/drawingml/2006/picture">
+                  <pic:nvPicPr>
+                    <pic:cNvPr id="0" name="Picture 9" descr="C:\Users\WaiSien\Desktop\group9friaswebsite\FriasWebsite\Images\Jeans Products\13.jpg"/>
+                    <pic:cNvPicPr>
+                      <a:picLocks noChangeAspect="1" noChangeArrowheads="1"/>
+                    </pic:cNvPicPr>
+                  </pic:nvPicPr>
+                  <pic:blipFill>
+                    <a:blip r:embed="rId11">
+                      <a:extLst>
+                        <a:ext uri="{28A0092B-C50C-407E-A947-70E740481C1C}">
+                          <a14:useLocalDpi xmlns:a14="http://schemas.microsoft.com/office/drawing/2010/main" val="0"/>
+                        </a:ext>
+                      </a:extLst>
+                    </a:blip>
+                    <a:srcRect/>
+                    <a:stretch>
+                      <a:fillRect/>
+                    </a:stretch>
+                  </pic:blipFill>
+                  <pic:spPr bwMode="auto">
+                    <a:xfrm>
+                      <a:off x="0" y="0"/>
+                      <a:ext cx="2994660" cy="3383280"/>
+                    </a:xfrm>
+                    <a:prstGeom prst="rect">
+                      <a:avLst/>
+                    </a:prstGeom>
+                    <a:noFill/>
+                    <a:ln>
+                      <a:noFill/>
+                    </a:ln>
+                  </pic:spPr>
+                </pic:pic>
+              </a:graphicData>
+            </a:graphic>
+            <wp14:sizeRelH relativeFrom="margin">
+              <wp14:pctWidth>0</wp14:pctWidth>
+            </wp14:sizeRelH>
+            <wp14:sizeRelV relativeFrom="margin">
+              <wp14:pctHeight>0</wp14:pctHeight>
+            </wp14:sizeRelV>
+          </wp:anchor>
+        </w:drawing>
+      </w:r>
+      <w:r>
+        <w:rPr>
+          <w:rFonts w:ascii="Times New Roman" w:hAnsi="Times New Roman" w:cs="Times New Roman"/>
+          <w:b/>
+          <w:sz w:val="32"/>
+          <w:u w:val="single"/>
+        </w:rPr>
+        <w:t>Studded Cloudy Spacy Kids Jeans</w:t>
+      </w:r>
+    </w:p>
+    <w:p>
+      <w:pPr>
+        <w:shd w:val="clear" w:color="auto" w:fill="FFFFFF"/>
+        <w:spacing w:after="0" w:line="240" w:lineRule="auto"/>
+        <w:outlineLvl w:val="1"/>
+        <w:rPr>
+          <w:rFonts w:ascii="Times New Roman" w:eastAsia="Times New Roman" w:hAnsi="Times New Roman" w:cs="Times New Roman"/>
+          <w:b/>
+          <w:bCs/>
+          <w:color w:val="555555"/>
+          <w:sz w:val="20"/>
+          <w:szCs w:val="20"/>
+        </w:rPr>
+      </w:pPr>
+      <w:r>
+        <w:rPr>
+          <w:rFonts w:ascii="Times New Roman" w:eastAsia="Times New Roman" w:hAnsi="Times New Roman" w:cs="Times New Roman"/>
+          <w:b/>
+          <w:bCs/>
+          <w:color w:val="555555"/>
+          <w:szCs w:val="20"/>
+        </w:rPr>
+        <w:t>Materials, Care &amp; Information:</w:t>
+      </w:r>
+    </w:p>
+    <w:p>
+      <w:pPr>
+        <w:pStyle w:val="ListParagraph"/>
+        <w:numPr>
+          <w:ilvl w:val="0"/>
+          <w:numId w:val="21"/>
+        </w:numPr>
+        <w:shd w:val="clear" w:color="auto" w:fill="FFFFFF"/>
+        <w:spacing w:after="240" w:line="213" w:lineRule="atLeast"/>
+        <w:rPr>
+          <w:rFonts w:ascii="Times New Roman" w:eastAsia="Times New Roman" w:hAnsi="Times New Roman" w:cs="Times New Roman"/>
+          <w:sz w:val="24"/>
+          <w:szCs w:val="24"/>
+        </w:rPr>
+      </w:pPr>
+      <w:r>
+        <w:rPr>
+          <w:rFonts w:ascii="Times New Roman" w:eastAsia="Times New Roman" w:hAnsi="Times New Roman" w:cs="Times New Roman"/>
+          <w:sz w:val="24"/>
+          <w:szCs w:val="24"/>
+        </w:rPr>
+        <w:t>Machine Washable</w:t>
+      </w:r>
+    </w:p>
+    <w:p>
+      <w:pPr>
+        <w:pStyle w:val="ListParagraph"/>
+        <w:numPr>
+          <w:ilvl w:val="0"/>
+          <w:numId w:val="21"/>
+        </w:numPr>
+        <w:shd w:val="clear" w:color="auto" w:fill="FFFFFF"/>
+        <w:spacing w:after="240" w:line="213" w:lineRule="atLeast"/>
+        <w:rPr>
+          <w:rFonts w:ascii="Times New Roman" w:eastAsia="Times New Roman" w:hAnsi="Times New Roman" w:cs="Times New Roman"/>
+          <w:sz w:val="24"/>
+          <w:szCs w:val="24"/>
+        </w:rPr>
+      </w:pPr>
+      <w:r>
+        <w:rPr>
+          <w:rFonts w:ascii="Times New Roman" w:eastAsia="Times New Roman" w:hAnsi="Times New Roman" w:cs="Times New Roman"/>
+          <w:sz w:val="24"/>
+          <w:szCs w:val="24"/>
+        </w:rPr>
+        <w:t xml:space="preserve">99% Cotton, 1% </w:t>
+      </w:r>
+      <w:proofErr w:type="spellStart"/>
+      <w:r>
+        <w:rPr>
+          <w:rFonts w:ascii="Times New Roman" w:eastAsia="Times New Roman" w:hAnsi="Times New Roman" w:cs="Times New Roman"/>
+          <w:sz w:val="24"/>
+          <w:szCs w:val="24"/>
+        </w:rPr>
+        <w:t>Elastane</w:t>
+      </w:r>
+      <w:proofErr w:type="spellEnd"/>
+    </w:p>
+    <w:p>
+      <w:pPr>
+        <w:pStyle w:val="ListParagraph"/>
+        <w:numPr>
+          <w:ilvl w:val="0"/>
+          <w:numId w:val="21"/>
+        </w:numPr>
+        <w:shd w:val="clear" w:color="auto" w:fill="FFFFFF"/>
+        <w:spacing w:after="240" w:line="213" w:lineRule="atLeast"/>
+        <w:rPr>
+          <w:rFonts w:ascii="Times New Roman" w:eastAsia="Times New Roman" w:hAnsi="Times New Roman" w:cs="Times New Roman"/>
+          <w:sz w:val="24"/>
+          <w:szCs w:val="24"/>
+        </w:rPr>
+      </w:pPr>
+      <w:r>
+        <w:rPr>
+          <w:rFonts w:ascii="Times New Roman" w:eastAsia="Times New Roman" w:hAnsi="Times New Roman" w:cs="Times New Roman"/>
+          <w:sz w:val="24"/>
+          <w:szCs w:val="24"/>
+        </w:rPr>
+        <w:t>Keep away from fire</w:t>
+      </w:r>
+    </w:p>
+    <w:p>
+      <w:pPr>
+        <w:pStyle w:val="Heading2"/>
+        <w:shd w:val="clear" w:color="auto" w:fill="FFFFFF"/>
+        <w:spacing w:before="0" w:beforeAutospacing="0" w:after="0" w:afterAutospacing="0" w:line="276" w:lineRule="auto"/>
+        <w:rPr>
+          <w:color w:val="555555"/>
+          <w:sz w:val="22"/>
+          <w:szCs w:val="20"/>
+        </w:rPr>
+      </w:pPr>
+      <w:r>
+        <w:rPr>
+          <w:color w:val="555555"/>
+          <w:sz w:val="22"/>
+          <w:szCs w:val="20"/>
+        </w:rPr>
+        <w:t>Description:</w:t>
+      </w:r>
+    </w:p>
+    <w:p>
+      <w:pPr>
+        <w:pStyle w:val="Heading2"/>
+        <w:numPr>
+          <w:ilvl w:val="0"/>
+          <w:numId w:val="19"/>
+        </w:numPr>
+        <w:shd w:val="clear" w:color="auto" w:fill="FFFFFF"/>
+        <w:spacing w:before="0" w:beforeAutospacing="0" w:after="0" w:afterAutospacing="0" w:line="276" w:lineRule="auto"/>
+        <w:rPr>
+          <w:b w:val="0"/>
+          <w:color w:val="333333"/>
+          <w:sz w:val="24"/>
+          <w:szCs w:val="24"/>
+          <w:shd w:val="clear" w:color="auto" w:fill="FFFFFF"/>
+        </w:rPr>
+      </w:pPr>
+      <w:r>
+        <w:rPr>
+          <w:b w:val="0"/>
+          <w:color w:val="333333"/>
+          <w:sz w:val="24"/>
+          <w:szCs w:val="24"/>
+          <w:shd w:val="clear" w:color="auto" w:fill="FFFFFF"/>
+        </w:rPr>
+        <w:t>Dress in comfort</w:t>
+      </w:r>
+      <w:r>
+        <w:rPr>
+          <w:b w:val="0"/>
+          <w:color w:val="333333"/>
+          <w:sz w:val="24"/>
+          <w:szCs w:val="24"/>
+          <w:shd w:val="clear" w:color="auto" w:fill="FFFFFF"/>
+        </w:rPr>
+        <w:t xml:space="preserve"> and style in these Air walk Cloudy</w:t>
+      </w:r>
+      <w:r>
+        <w:rPr>
+          <w:b w:val="0"/>
+          <w:color w:val="333333"/>
+          <w:sz w:val="24"/>
+          <w:szCs w:val="24"/>
+          <w:shd w:val="clear" w:color="auto" w:fill="FFFFFF"/>
+        </w:rPr>
+        <w:t xml:space="preserve"> Wash Jeans featuring a multiple pocket design and a comfortable casual look. </w:t>
+      </w:r>
+    </w:p>
+    <w:p>
+      <w:pPr>
+        <w:pStyle w:val="Heading2"/>
+        <w:numPr>
+          <w:ilvl w:val="0"/>
+          <w:numId w:val="19"/>
+        </w:numPr>
+        <w:shd w:val="clear" w:color="auto" w:fill="FFFFFF"/>
+        <w:spacing w:before="0" w:beforeAutospacing="0" w:after="0" w:afterAutospacing="0" w:line="276" w:lineRule="auto"/>
+        <w:rPr>
+          <w:rStyle w:val="apple-converted-space"/>
+          <w:b w:val="0"/>
+          <w:color w:val="333333"/>
+          <w:sz w:val="24"/>
+          <w:szCs w:val="24"/>
+          <w:shd w:val="clear" w:color="auto" w:fill="FFFFFF"/>
+        </w:rPr>
+      </w:pPr>
+      <w:r>
+        <w:rPr>
+          <w:b w:val="0"/>
+          <w:color w:val="333333"/>
+          <w:sz w:val="24"/>
+          <w:szCs w:val="24"/>
+          <w:shd w:val="clear" w:color="auto" w:fill="FFFFFF"/>
+        </w:rPr>
+        <w:t xml:space="preserve">The </w:t>
+      </w:r>
+      <w:r>
+        <w:rPr>
+          <w:b w:val="0"/>
+          <w:color w:val="333333"/>
+          <w:sz w:val="24"/>
+          <w:szCs w:val="24"/>
+          <w:shd w:val="clear" w:color="auto" w:fill="FFFFFF"/>
+        </w:rPr>
+        <w:t>comfort Cloudy</w:t>
+      </w:r>
+      <w:r>
+        <w:rPr>
+          <w:b w:val="0"/>
+          <w:color w:val="333333"/>
+          <w:sz w:val="24"/>
+          <w:szCs w:val="24"/>
+          <w:shd w:val="clear" w:color="auto" w:fill="FFFFFF"/>
+        </w:rPr>
+        <w:t xml:space="preserve"> wash jean also features a contrasting stitch and button fastening for easy wear.</w:t>
+      </w:r>
+      <w:r>
+        <w:rPr>
+          <w:rStyle w:val="apple-converted-space"/>
+          <w:b w:val="0"/>
+          <w:color w:val="333333"/>
+          <w:sz w:val="24"/>
+          <w:szCs w:val="24"/>
+          <w:shd w:val="clear" w:color="auto" w:fill="FFFFFF"/>
+        </w:rPr>
+        <w:t> </w:t>
+      </w:r>
+    </w:p>
+    <w:p>
+      <w:pPr>
+        <w:pStyle w:val="Heading2"/>
+        <w:shd w:val="clear" w:color="auto" w:fill="FFFFFF"/>
+        <w:spacing w:before="0" w:beforeAutospacing="0" w:after="0" w:afterAutospacing="0" w:line="276" w:lineRule="auto"/>
+        <w:rPr>
+          <w:color w:val="555555"/>
+          <w:sz w:val="22"/>
+          <w:szCs w:val="20"/>
+        </w:rPr>
+      </w:pPr>
+      <w:r>
+        <w:rPr>
+          <w:color w:val="555555"/>
+          <w:sz w:val="22"/>
+          <w:szCs w:val="20"/>
+        </w:rPr>
+        <w:t>Cost</w:t>
+      </w:r>
+      <w:r>
+        <w:rPr>
+          <w:color w:val="555555"/>
+          <w:sz w:val="22"/>
+          <w:szCs w:val="20"/>
+        </w:rPr>
+        <w:t>:</w:t>
+      </w:r>
+      <w:r>
+        <w:rPr>
+          <w:color w:val="555555"/>
+          <w:sz w:val="22"/>
+          <w:szCs w:val="20"/>
+        </w:rPr>
+        <w:t xml:space="preserve"> SGD 9</w:t>
+      </w:r>
+      <w:r>
+        <w:rPr>
+          <w:color w:val="555555"/>
+          <w:sz w:val="22"/>
+          <w:szCs w:val="20"/>
+        </w:rPr>
+        <w:t>9.90</w:t>
+      </w:r>
+    </w:p>
+    <w:p>
+      <w:pPr>
+        <w:pStyle w:val="ListParagraph"/>
+        <w:shd w:val="clear" w:color="auto" w:fill="FFFFFF"/>
+        <w:spacing w:after="240" w:line="213" w:lineRule="atLeast"/>
+        <w:ind w:left="360"/>
+        <w:rPr>
+          <w:rFonts w:ascii="Times New Roman" w:eastAsia="Times New Roman" w:hAnsi="Times New Roman" w:cs="Times New Roman"/>
+          <w:sz w:val="24"/>
+          <w:szCs w:val="24"/>
+        </w:rPr>
+      </w:pPr>
+    </w:p>
+    <w:p>
+      <w:bookmarkStart w:id="0" w:name="_GoBack"/>
+      <w:bookmarkEnd w:id="0"/>
+    </w:p>
     <w:sectPr>
       <w:pgSz w:w="12240" w:h="15840" w:code="1"/>
       <w:pgMar w:top="1440" w:right="1800" w:bottom="1440" w:left="1800" w:header="720" w:footer="720" w:gutter="0"/>
@@ -2817,6 +3208,119 @@
 <file path=word/numbering.xml><?xml version="1.0" encoding="utf-8"?>
 <w:numbering xmlns:wpc="http://schemas.microsoft.com/office/word/2010/wordprocessingCanvas" xmlns:mc="http://schemas.openxmlformats.org/markup-compatibility/2006" xmlns:o="urn:schemas-microsoft-com:office:office" xmlns:r="http://schemas.openxmlformats.org/officeDocument/2006/relationships" xmlns:m="http://schemas.openxmlformats.org/officeDocument/2006/math" xmlns:v="urn:schemas-microsoft-com:vml" xmlns:wp14="http://schemas.microsoft.com/office/word/2010/wordprocessingDrawing" xmlns:wp="http://schemas.openxmlformats.org/drawingml/2006/wordprocessingDrawing" xmlns:w10="urn:schemas-microsoft-com:office:word" xmlns:w="http://schemas.openxmlformats.org/wordprocessingml/2006/main" xmlns:w14="http://schemas.microsoft.com/office/word/2010/wordml" xmlns:w15="http://schemas.microsoft.com/office/word/2012/wordml" xmlns:wpg="http://schemas.microsoft.com/office/word/2010/wordprocessingGroup" xmlns:wpi="http://schemas.microsoft.com/office/word/2010/wordprocessingInk" xmlns:wne="http://schemas.microsoft.com/office/word/2006/wordml" xmlns:wps="http://schemas.microsoft.com/office/word/2010/wordprocessingShape" mc:Ignorable="w14 w15 wp14">
   <w:abstractNum w:abstractNumId="0" w15:restartNumberingAfterBreak="0">
+    <w:nsid w:val="0F125615"/>
+    <w:multiLevelType w:val="hybridMultilevel"/>
+    <w:tmpl w:val="4D0056FE"/>
+    <w:lvl w:ilvl="0" w:tplc="04090001">
+      <w:start w:val="1"/>
+      <w:numFmt w:val="bullet"/>
+      <w:lvlText w:val=""/>
+      <w:lvlJc w:val="left"/>
+      <w:pPr>
+        <w:ind w:left="360" w:hanging="360"/>
+      </w:pPr>
+      <w:rPr>
+        <w:rFonts w:ascii="Symbol" w:hAnsi="Symbol" w:hint="default"/>
+      </w:rPr>
+    </w:lvl>
+    <w:lvl w:ilvl="1" w:tplc="04090003" w:tentative="1">
+      <w:start w:val="1"/>
+      <w:numFmt w:val="bullet"/>
+      <w:lvlText w:val="o"/>
+      <w:lvlJc w:val="left"/>
+      <w:pPr>
+        <w:ind w:left="1080" w:hanging="360"/>
+      </w:pPr>
+      <w:rPr>
+        <w:rFonts w:ascii="Courier New" w:hAnsi="Courier New" w:cs="Courier New" w:hint="default"/>
+      </w:rPr>
+    </w:lvl>
+    <w:lvl w:ilvl="2" w:tplc="04090005" w:tentative="1">
+      <w:start w:val="1"/>
+      <w:numFmt w:val="bullet"/>
+      <w:lvlText w:val=""/>
+      <w:lvlJc w:val="left"/>
+      <w:pPr>
+        <w:ind w:left="1800" w:hanging="360"/>
+      </w:pPr>
+      <w:rPr>
+        <w:rFonts w:ascii="Wingdings" w:hAnsi="Wingdings" w:hint="default"/>
+      </w:rPr>
+    </w:lvl>
+    <w:lvl w:ilvl="3" w:tplc="04090001" w:tentative="1">
+      <w:start w:val="1"/>
+      <w:numFmt w:val="bullet"/>
+      <w:lvlText w:val=""/>
+      <w:lvlJc w:val="left"/>
+      <w:pPr>
+        <w:ind w:left="2520" w:hanging="360"/>
+      </w:pPr>
+      <w:rPr>
+        <w:rFonts w:ascii="Symbol" w:hAnsi="Symbol" w:hint="default"/>
+      </w:rPr>
+    </w:lvl>
+    <w:lvl w:ilvl="4" w:tplc="04090003" w:tentative="1">
+      <w:start w:val="1"/>
+      <w:numFmt w:val="bullet"/>
+      <w:lvlText w:val="o"/>
+      <w:lvlJc w:val="left"/>
+      <w:pPr>
+        <w:ind w:left="3240" w:hanging="360"/>
+      </w:pPr>
+      <w:rPr>
+        <w:rFonts w:ascii="Courier New" w:hAnsi="Courier New" w:cs="Courier New" w:hint="default"/>
+      </w:rPr>
+    </w:lvl>
+    <w:lvl w:ilvl="5" w:tplc="04090005" w:tentative="1">
+      <w:start w:val="1"/>
+      <w:numFmt w:val="bullet"/>
+      <w:lvlText w:val=""/>
+      <w:lvlJc w:val="left"/>
+      <w:pPr>
+        <w:ind w:left="3960" w:hanging="360"/>
+      </w:pPr>
+      <w:rPr>
+        <w:rFonts w:ascii="Wingdings" w:hAnsi="Wingdings" w:hint="default"/>
+      </w:rPr>
+    </w:lvl>
+    <w:lvl w:ilvl="6" w:tplc="04090001" w:tentative="1">
+      <w:start w:val="1"/>
+      <w:numFmt w:val="bullet"/>
+      <w:lvlText w:val=""/>
+      <w:lvlJc w:val="left"/>
+      <w:pPr>
+        <w:ind w:left="4680" w:hanging="360"/>
+      </w:pPr>
+      <w:rPr>
+        <w:rFonts w:ascii="Symbol" w:hAnsi="Symbol" w:hint="default"/>
+      </w:rPr>
+    </w:lvl>
+    <w:lvl w:ilvl="7" w:tplc="04090003" w:tentative="1">
+      <w:start w:val="1"/>
+      <w:numFmt w:val="bullet"/>
+      <w:lvlText w:val="o"/>
+      <w:lvlJc w:val="left"/>
+      <w:pPr>
+        <w:ind w:left="5400" w:hanging="360"/>
+      </w:pPr>
+      <w:rPr>
+        <w:rFonts w:ascii="Courier New" w:hAnsi="Courier New" w:cs="Courier New" w:hint="default"/>
+      </w:rPr>
+    </w:lvl>
+    <w:lvl w:ilvl="8" w:tplc="04090005" w:tentative="1">
+      <w:start w:val="1"/>
+      <w:numFmt w:val="bullet"/>
+      <w:lvlText w:val=""/>
+      <w:lvlJc w:val="left"/>
+      <w:pPr>
+        <w:ind w:left="6120" w:hanging="360"/>
+      </w:pPr>
+      <w:rPr>
+        <w:rFonts w:ascii="Wingdings" w:hAnsi="Wingdings" w:hint="default"/>
+      </w:rPr>
+    </w:lvl>
+  </w:abstractNum>
+  <w:abstractNum w:abstractNumId="1" w15:restartNumberingAfterBreak="0">
     <w:nsid w:val="161721BE"/>
     <w:multiLevelType w:val="multilevel"/>
     <w:tmpl w:val="44ECA4FE"/>
@@ -2965,7 +3469,7 @@
       </w:rPr>
     </w:lvl>
   </w:abstractNum>
-  <w:abstractNum w:abstractNumId="1" w15:restartNumberingAfterBreak="0">
+  <w:abstractNum w:abstractNumId="2" w15:restartNumberingAfterBreak="0">
     <w:nsid w:val="21B30D5C"/>
     <w:multiLevelType w:val="hybridMultilevel"/>
     <w:tmpl w:val="6C405A16"/>
@@ -3078,7 +3582,120 @@
       </w:rPr>
     </w:lvl>
   </w:abstractNum>
-  <w:abstractNum w:abstractNumId="2" w15:restartNumberingAfterBreak="0">
+  <w:abstractNum w:abstractNumId="3" w15:restartNumberingAfterBreak="0">
+    <w:nsid w:val="26F071A8"/>
+    <w:multiLevelType w:val="hybridMultilevel"/>
+    <w:tmpl w:val="1B1C792A"/>
+    <w:lvl w:ilvl="0" w:tplc="04090001">
+      <w:start w:val="1"/>
+      <w:numFmt w:val="bullet"/>
+      <w:lvlText w:val=""/>
+      <w:lvlJc w:val="left"/>
+      <w:pPr>
+        <w:ind w:left="720" w:hanging="360"/>
+      </w:pPr>
+      <w:rPr>
+        <w:rFonts w:ascii="Symbol" w:hAnsi="Symbol" w:hint="default"/>
+      </w:rPr>
+    </w:lvl>
+    <w:lvl w:ilvl="1" w:tplc="04090003" w:tentative="1">
+      <w:start w:val="1"/>
+      <w:numFmt w:val="bullet"/>
+      <w:lvlText w:val="o"/>
+      <w:lvlJc w:val="left"/>
+      <w:pPr>
+        <w:ind w:left="1440" w:hanging="360"/>
+      </w:pPr>
+      <w:rPr>
+        <w:rFonts w:ascii="Courier New" w:hAnsi="Courier New" w:cs="Courier New" w:hint="default"/>
+      </w:rPr>
+    </w:lvl>
+    <w:lvl w:ilvl="2" w:tplc="04090005" w:tentative="1">
+      <w:start w:val="1"/>
+      <w:numFmt w:val="bullet"/>
+      <w:lvlText w:val=""/>
+      <w:lvlJc w:val="left"/>
+      <w:pPr>
+        <w:ind w:left="2160" w:hanging="360"/>
+      </w:pPr>
+      <w:rPr>
+        <w:rFonts w:ascii="Wingdings" w:hAnsi="Wingdings" w:hint="default"/>
+      </w:rPr>
+    </w:lvl>
+    <w:lvl w:ilvl="3" w:tplc="04090001" w:tentative="1">
+      <w:start w:val="1"/>
+      <w:numFmt w:val="bullet"/>
+      <w:lvlText w:val=""/>
+      <w:lvlJc w:val="left"/>
+      <w:pPr>
+        <w:ind w:left="2880" w:hanging="360"/>
+      </w:pPr>
+      <w:rPr>
+        <w:rFonts w:ascii="Symbol" w:hAnsi="Symbol" w:hint="default"/>
+      </w:rPr>
+    </w:lvl>
+    <w:lvl w:ilvl="4" w:tplc="04090003" w:tentative="1">
+      <w:start w:val="1"/>
+      <w:numFmt w:val="bullet"/>
+      <w:lvlText w:val="o"/>
+      <w:lvlJc w:val="left"/>
+      <w:pPr>
+        <w:ind w:left="3600" w:hanging="360"/>
+      </w:pPr>
+      <w:rPr>
+        <w:rFonts w:ascii="Courier New" w:hAnsi="Courier New" w:cs="Courier New" w:hint="default"/>
+      </w:rPr>
+    </w:lvl>
+    <w:lvl w:ilvl="5" w:tplc="04090005" w:tentative="1">
+      <w:start w:val="1"/>
+      <w:numFmt w:val="bullet"/>
+      <w:lvlText w:val=""/>
+      <w:lvlJc w:val="left"/>
+      <w:pPr>
+        <w:ind w:left="4320" w:hanging="360"/>
+      </w:pPr>
+      <w:rPr>
+        <w:rFonts w:ascii="Wingdings" w:hAnsi="Wingdings" w:hint="default"/>
+      </w:rPr>
+    </w:lvl>
+    <w:lvl w:ilvl="6" w:tplc="04090001" w:tentative="1">
+      <w:start w:val="1"/>
+      <w:numFmt w:val="bullet"/>
+      <w:lvlText w:val=""/>
+      <w:lvlJc w:val="left"/>
+      <w:pPr>
+        <w:ind w:left="5040" w:hanging="360"/>
+      </w:pPr>
+      <w:rPr>
+        <w:rFonts w:ascii="Symbol" w:hAnsi="Symbol" w:hint="default"/>
+      </w:rPr>
+    </w:lvl>
+    <w:lvl w:ilvl="7" w:tplc="04090003" w:tentative="1">
+      <w:start w:val="1"/>
+      <w:numFmt w:val="bullet"/>
+      <w:lvlText w:val="o"/>
+      <w:lvlJc w:val="left"/>
+      <w:pPr>
+        <w:ind w:left="5760" w:hanging="360"/>
+      </w:pPr>
+      <w:rPr>
+        <w:rFonts w:ascii="Courier New" w:hAnsi="Courier New" w:cs="Courier New" w:hint="default"/>
+      </w:rPr>
+    </w:lvl>
+    <w:lvl w:ilvl="8" w:tplc="04090005" w:tentative="1">
+      <w:start w:val="1"/>
+      <w:numFmt w:val="bullet"/>
+      <w:lvlText w:val=""/>
+      <w:lvlJc w:val="left"/>
+      <w:pPr>
+        <w:ind w:left="6480" w:hanging="360"/>
+      </w:pPr>
+      <w:rPr>
+        <w:rFonts w:ascii="Wingdings" w:hAnsi="Wingdings" w:hint="default"/>
+      </w:rPr>
+    </w:lvl>
+  </w:abstractNum>
+  <w:abstractNum w:abstractNumId="4" w15:restartNumberingAfterBreak="0">
     <w:nsid w:val="29EA2B50"/>
     <w:multiLevelType w:val="multilevel"/>
     <w:tmpl w:val="8AAA2CA8"/>
@@ -3227,7 +3844,7 @@
       </w:rPr>
     </w:lvl>
   </w:abstractNum>
-  <w:abstractNum w:abstractNumId="3" w15:restartNumberingAfterBreak="0">
+  <w:abstractNum w:abstractNumId="5" w15:restartNumberingAfterBreak="0">
     <w:nsid w:val="2E094502"/>
     <w:multiLevelType w:val="hybridMultilevel"/>
     <w:tmpl w:val="62F6CEF8"/>
@@ -3340,7 +3957,7 @@
       </w:rPr>
     </w:lvl>
   </w:abstractNum>
-  <w:abstractNum w:abstractNumId="4" w15:restartNumberingAfterBreak="0">
+  <w:abstractNum w:abstractNumId="6" w15:restartNumberingAfterBreak="0">
     <w:nsid w:val="30D047D7"/>
     <w:multiLevelType w:val="hybridMultilevel"/>
     <w:tmpl w:val="8CEEF8C6"/>
@@ -3453,7 +4070,7 @@
       </w:rPr>
     </w:lvl>
   </w:abstractNum>
-  <w:abstractNum w:abstractNumId="5" w15:restartNumberingAfterBreak="0">
+  <w:abstractNum w:abstractNumId="7" w15:restartNumberingAfterBreak="0">
     <w:nsid w:val="32AE7A54"/>
     <w:multiLevelType w:val="multilevel"/>
     <w:tmpl w:val="6E7A9B62"/>
@@ -3602,7 +4219,7 @@
       </w:rPr>
     </w:lvl>
   </w:abstractNum>
-  <w:abstractNum w:abstractNumId="6" w15:restartNumberingAfterBreak="0">
+  <w:abstractNum w:abstractNumId="8" w15:restartNumberingAfterBreak="0">
     <w:nsid w:val="3B364426"/>
     <w:multiLevelType w:val="hybridMultilevel"/>
     <w:tmpl w:val="BE8A6CAE"/>
@@ -3715,7 +4332,7 @@
       </w:rPr>
     </w:lvl>
   </w:abstractNum>
-  <w:abstractNum w:abstractNumId="7" w15:restartNumberingAfterBreak="0">
+  <w:abstractNum w:abstractNumId="9" w15:restartNumberingAfterBreak="0">
     <w:nsid w:val="3C275E5B"/>
     <w:multiLevelType w:val="hybridMultilevel"/>
     <w:tmpl w:val="334087DC"/>
@@ -3828,7 +4445,7 @@
       </w:rPr>
     </w:lvl>
   </w:abstractNum>
-  <w:abstractNum w:abstractNumId="8" w15:restartNumberingAfterBreak="0">
+  <w:abstractNum w:abstractNumId="10" w15:restartNumberingAfterBreak="0">
     <w:nsid w:val="43E84C05"/>
     <w:multiLevelType w:val="hybridMultilevel"/>
     <w:tmpl w:val="551C8784"/>
@@ -3941,7 +4558,7 @@
       </w:rPr>
     </w:lvl>
   </w:abstractNum>
-  <w:abstractNum w:abstractNumId="9" w15:restartNumberingAfterBreak="0">
+  <w:abstractNum w:abstractNumId="11" w15:restartNumberingAfterBreak="0">
     <w:nsid w:val="445D75F2"/>
     <w:multiLevelType w:val="multilevel"/>
     <w:tmpl w:val="4B960CB0"/>
@@ -4090,7 +4707,7 @@
       </w:rPr>
     </w:lvl>
   </w:abstractNum>
-  <w:abstractNum w:abstractNumId="10" w15:restartNumberingAfterBreak="0">
+  <w:abstractNum w:abstractNumId="12" w15:restartNumberingAfterBreak="0">
     <w:nsid w:val="46CA6D5A"/>
     <w:multiLevelType w:val="multilevel"/>
     <w:tmpl w:val="E780D702"/>
@@ -4239,7 +4856,7 @@
       </w:rPr>
     </w:lvl>
   </w:abstractNum>
-  <w:abstractNum w:abstractNumId="11" w15:restartNumberingAfterBreak="0">
+  <w:abstractNum w:abstractNumId="13" w15:restartNumberingAfterBreak="0">
     <w:nsid w:val="4A05625E"/>
     <w:multiLevelType w:val="hybridMultilevel"/>
     <w:tmpl w:val="DB3AD6C8"/>
@@ -4352,7 +4969,7 @@
       </w:rPr>
     </w:lvl>
   </w:abstractNum>
-  <w:abstractNum w:abstractNumId="12" w15:restartNumberingAfterBreak="0">
+  <w:abstractNum w:abstractNumId="14" w15:restartNumberingAfterBreak="0">
     <w:nsid w:val="4A310DF8"/>
     <w:multiLevelType w:val="multilevel"/>
     <w:tmpl w:val="2968FB3E"/>
@@ -4501,7 +5118,7 @@
       </w:rPr>
     </w:lvl>
   </w:abstractNum>
-  <w:abstractNum w:abstractNumId="13" w15:restartNumberingAfterBreak="0">
+  <w:abstractNum w:abstractNumId="15" w15:restartNumberingAfterBreak="0">
     <w:nsid w:val="50593D05"/>
     <w:multiLevelType w:val="multilevel"/>
     <w:tmpl w:val="3E5E27A8"/>
@@ -4650,7 +5267,7 @@
       </w:rPr>
     </w:lvl>
   </w:abstractNum>
-  <w:abstractNum w:abstractNumId="14" w15:restartNumberingAfterBreak="0">
+  <w:abstractNum w:abstractNumId="16" w15:restartNumberingAfterBreak="0">
     <w:nsid w:val="51FE3797"/>
     <w:multiLevelType w:val="hybridMultilevel"/>
     <w:tmpl w:val="B682248E"/>
@@ -4763,7 +5380,156 @@
       </w:rPr>
     </w:lvl>
   </w:abstractNum>
-  <w:abstractNum w:abstractNumId="15" w15:restartNumberingAfterBreak="0">
+  <w:abstractNum w:abstractNumId="17" w15:restartNumberingAfterBreak="0">
+    <w:nsid w:val="557F2B0A"/>
+    <w:multiLevelType w:val="multilevel"/>
+    <w:tmpl w:val="B06E145A"/>
+    <w:lvl w:ilvl="0">
+      <w:start w:val="1"/>
+      <w:numFmt w:val="bullet"/>
+      <w:lvlText w:val=""/>
+      <w:lvlJc w:val="left"/>
+      <w:pPr>
+        <w:tabs>
+          <w:tab w:val="num" w:pos="720"/>
+        </w:tabs>
+        <w:ind w:left="720" w:hanging="360"/>
+      </w:pPr>
+      <w:rPr>
+        <w:rFonts w:ascii="Symbol" w:hAnsi="Symbol" w:hint="default"/>
+        <w:sz w:val="20"/>
+      </w:rPr>
+    </w:lvl>
+    <w:lvl w:ilvl="1" w:tentative="1">
+      <w:start w:val="1"/>
+      <w:numFmt w:val="bullet"/>
+      <w:lvlText w:val="o"/>
+      <w:lvlJc w:val="left"/>
+      <w:pPr>
+        <w:tabs>
+          <w:tab w:val="num" w:pos="1440"/>
+        </w:tabs>
+        <w:ind w:left="1440" w:hanging="360"/>
+      </w:pPr>
+      <w:rPr>
+        <w:rFonts w:ascii="Courier New" w:hAnsi="Courier New" w:hint="default"/>
+        <w:sz w:val="20"/>
+      </w:rPr>
+    </w:lvl>
+    <w:lvl w:ilvl="2" w:tentative="1">
+      <w:start w:val="1"/>
+      <w:numFmt w:val="bullet"/>
+      <w:lvlText w:val=""/>
+      <w:lvlJc w:val="left"/>
+      <w:pPr>
+        <w:tabs>
+          <w:tab w:val="num" w:pos="2160"/>
+        </w:tabs>
+        <w:ind w:left="2160" w:hanging="360"/>
+      </w:pPr>
+      <w:rPr>
+        <w:rFonts w:ascii="Wingdings" w:hAnsi="Wingdings" w:hint="default"/>
+        <w:sz w:val="20"/>
+      </w:rPr>
+    </w:lvl>
+    <w:lvl w:ilvl="3" w:tentative="1">
+      <w:start w:val="1"/>
+      <w:numFmt w:val="bullet"/>
+      <w:lvlText w:val=""/>
+      <w:lvlJc w:val="left"/>
+      <w:pPr>
+        <w:tabs>
+          <w:tab w:val="num" w:pos="2880"/>
+        </w:tabs>
+        <w:ind w:left="2880" w:hanging="360"/>
+      </w:pPr>
+      <w:rPr>
+        <w:rFonts w:ascii="Wingdings" w:hAnsi="Wingdings" w:hint="default"/>
+        <w:sz w:val="20"/>
+      </w:rPr>
+    </w:lvl>
+    <w:lvl w:ilvl="4" w:tentative="1">
+      <w:start w:val="1"/>
+      <w:numFmt w:val="bullet"/>
+      <w:lvlText w:val=""/>
+      <w:lvlJc w:val="left"/>
+      <w:pPr>
+        <w:tabs>
+          <w:tab w:val="num" w:pos="3600"/>
+        </w:tabs>
+        <w:ind w:left="3600" w:hanging="360"/>
+      </w:pPr>
+      <w:rPr>
+        <w:rFonts w:ascii="Wingdings" w:hAnsi="Wingdings" w:hint="default"/>
+        <w:sz w:val="20"/>
+      </w:rPr>
+    </w:lvl>
+    <w:lvl w:ilvl="5" w:tentative="1">
+      <w:start w:val="1"/>
+      <w:numFmt w:val="bullet"/>
+      <w:lvlText w:val=""/>
+      <w:lvlJc w:val="left"/>
+      <w:pPr>
+        <w:tabs>
+          <w:tab w:val="num" w:pos="4320"/>
+        </w:tabs>
+        <w:ind w:left="4320" w:hanging="360"/>
+      </w:pPr>
+      <w:rPr>
+        <w:rFonts w:ascii="Wingdings" w:hAnsi="Wingdings" w:hint="default"/>
+        <w:sz w:val="20"/>
+      </w:rPr>
+    </w:lvl>
+    <w:lvl w:ilvl="6" w:tentative="1">
+      <w:start w:val="1"/>
+      <w:numFmt w:val="bullet"/>
+      <w:lvlText w:val=""/>
+      <w:lvlJc w:val="left"/>
+      <w:pPr>
+        <w:tabs>
+          <w:tab w:val="num" w:pos="5040"/>
+        </w:tabs>
+        <w:ind w:left="5040" w:hanging="360"/>
+      </w:pPr>
+      <w:rPr>
+        <w:rFonts w:ascii="Wingdings" w:hAnsi="Wingdings" w:hint="default"/>
+        <w:sz w:val="20"/>
+      </w:rPr>
+    </w:lvl>
+    <w:lvl w:ilvl="7" w:tentative="1">
+      <w:start w:val="1"/>
+      <w:numFmt w:val="bullet"/>
+      <w:lvlText w:val=""/>
+      <w:lvlJc w:val="left"/>
+      <w:pPr>
+        <w:tabs>
+          <w:tab w:val="num" w:pos="5760"/>
+        </w:tabs>
+        <w:ind w:left="5760" w:hanging="360"/>
+      </w:pPr>
+      <w:rPr>
+        <w:rFonts w:ascii="Wingdings" w:hAnsi="Wingdings" w:hint="default"/>
+        <w:sz w:val="20"/>
+      </w:rPr>
+    </w:lvl>
+    <w:lvl w:ilvl="8" w:tentative="1">
+      <w:start w:val="1"/>
+      <w:numFmt w:val="bullet"/>
+      <w:lvlText w:val=""/>
+      <w:lvlJc w:val="left"/>
+      <w:pPr>
+        <w:tabs>
+          <w:tab w:val="num" w:pos="6480"/>
+        </w:tabs>
+        <w:ind w:left="6480" w:hanging="360"/>
+      </w:pPr>
+      <w:rPr>
+        <w:rFonts w:ascii="Wingdings" w:hAnsi="Wingdings" w:hint="default"/>
+        <w:sz w:val="20"/>
+      </w:rPr>
+    </w:lvl>
+  </w:abstractNum>
+  <w:abstractNum w:abstractNumId="18" w15:restartNumberingAfterBreak="0">
     <w:nsid w:val="6008629D"/>
     <w:multiLevelType w:val="hybridMultilevel"/>
     <w:tmpl w:val="CAFCAEBA"/>
@@ -4876,7 +5642,7 @@
       </w:rPr>
     </w:lvl>
   </w:abstractNum>
-  <w:abstractNum w:abstractNumId="16" w15:restartNumberingAfterBreak="0">
+  <w:abstractNum w:abstractNumId="19" w15:restartNumberingAfterBreak="0">
     <w:nsid w:val="735314E1"/>
     <w:multiLevelType w:val="multilevel"/>
     <w:tmpl w:val="3D926F3E"/>
@@ -5025,7 +5791,7 @@
       </w:rPr>
     </w:lvl>
   </w:abstractNum>
-  <w:abstractNum w:abstractNumId="17" w15:restartNumberingAfterBreak="0">
+  <w:abstractNum w:abstractNumId="20" w15:restartNumberingAfterBreak="0">
     <w:nsid w:val="7B623942"/>
     <w:multiLevelType w:val="hybridMultilevel"/>
     <w:tmpl w:val="AEA8E736"/>
@@ -5139,58 +5905,67 @@
     </w:lvl>
   </w:abstractNum>
   <w:num w:numId="1">
+    <w:abstractNumId w:val="2"/>
+  </w:num>
+  <w:num w:numId="2">
+    <w:abstractNumId w:val="18"/>
+  </w:num>
+  <w:num w:numId="3">
+    <w:abstractNumId w:val="9"/>
+  </w:num>
+  <w:num w:numId="4">
+    <w:abstractNumId w:val="6"/>
+  </w:num>
+  <w:num w:numId="5">
+    <w:abstractNumId w:val="11"/>
+  </w:num>
+  <w:num w:numId="6">
     <w:abstractNumId w:val="1"/>
   </w:num>
-  <w:num w:numId="2">
+  <w:num w:numId="7">
+    <w:abstractNumId w:val="20"/>
+  </w:num>
+  <w:num w:numId="8">
+    <w:abstractNumId w:val="5"/>
+  </w:num>
+  <w:num w:numId="9">
+    <w:abstractNumId w:val="7"/>
+  </w:num>
+  <w:num w:numId="10">
     <w:abstractNumId w:val="15"/>
   </w:num>
-  <w:num w:numId="3">
-    <w:abstractNumId w:val="7"/>
+  <w:num w:numId="11">
+    <w:abstractNumId w:val="12"/>
   </w:num>
-  <w:num w:numId="4">
+  <w:num w:numId="12">
+    <w:abstractNumId w:val="10"/>
+  </w:num>
+  <w:num w:numId="13">
+    <w:abstractNumId w:val="16"/>
+  </w:num>
+  <w:num w:numId="14">
     <w:abstractNumId w:val="4"/>
   </w:num>
-  <w:num w:numId="5">
-    <w:abstractNumId w:val="9"/>
+  <w:num w:numId="15">
+    <w:abstractNumId w:val="8"/>
   </w:num>
-  <w:num w:numId="6">
-    <w:abstractNumId w:val="0"/>
+  <w:num w:numId="16">
+    <w:abstractNumId w:val="14"/>
   </w:num>
-  <w:num w:numId="7">
+  <w:num w:numId="17">
+    <w:abstractNumId w:val="19"/>
+  </w:num>
+  <w:num w:numId="18">
+    <w:abstractNumId w:val="13"/>
+  </w:num>
+  <w:num w:numId="19">
+    <w:abstractNumId w:val="3"/>
+  </w:num>
+  <w:num w:numId="20">
     <w:abstractNumId w:val="17"/>
   </w:num>
-  <w:num w:numId="8">
-    <w:abstractNumId w:val="3"/>
-  </w:num>
-  <w:num w:numId="9">
-    <w:abstractNumId w:val="5"/>
-  </w:num>
-  <w:num w:numId="10">
-    <w:abstractNumId w:val="13"/>
-  </w:num>
-  <w:num w:numId="11">
-    <w:abstractNumId w:val="10"/>
-  </w:num>
-  <w:num w:numId="12">
-    <w:abstractNumId w:val="8"/>
-  </w:num>
-  <w:num w:numId="13">
-    <w:abstractNumId w:val="14"/>
-  </w:num>
-  <w:num w:numId="14">
-    <w:abstractNumId w:val="2"/>
-  </w:num>
-  <w:num w:numId="15">
-    <w:abstractNumId w:val="6"/>
-  </w:num>
-  <w:num w:numId="16">
-    <w:abstractNumId w:val="12"/>
-  </w:num>
-  <w:num w:numId="17">
-    <w:abstractNumId w:val="16"/>
-  </w:num>
-  <w:num w:numId="18">
-    <w:abstractNumId w:val="11"/>
+  <w:num w:numId="21">
+    <w:abstractNumId w:val="0"/>
   </w:num>
 </w:numbering>
 </file>
@@ -5709,6 +6484,11 @@
       <w:szCs w:val="32"/>
     </w:rPr>
   </w:style>
+  <w:style w:type="character" w:customStyle="1" w:styleId="apple-converted-space">
+    <w:name w:val="apple-converted-space"/>
+    <w:basedOn w:val="DefaultParagraphFont"/>
+    <w:rsid w:val="00322C9B"/>
+  </w:style>
 </w:styles>
 </file>
 

</xml_diff>